<commit_message>
Replaced with content controls.
</commit_message>
<xml_diff>
--- a/templates/standard/FHGR Dokument.docx
+++ b/templates/standard/FHGR Dokument.docx
@@ -2,12 +2,12 @@
 <file path=word/document.xml><?xml version="1.0" encoding="utf-8"?>
 <w:document xmlns:wpc="http://schemas.microsoft.com/office/word/2010/wordprocessingCanvas" xmlns:cx="http://schemas.microsoft.com/office/drawing/2014/chartex" xmlns:cx1="http://schemas.microsoft.com/office/drawing/2015/9/8/chartex" xmlns:mc="http://schemas.openxmlformats.org/markup-compatibility/2006" xmlns:o="urn:schemas-microsoft-com:office:office" xmlns:r="http://schemas.openxmlformats.org/officeDocument/2006/relationships" xmlns:m="http://schemas.openxmlformats.org/officeDocument/2006/math" xmlns:v="urn:schemas-microsoft-com:vml" xmlns:wp14="http://schemas.microsoft.com/office/word/2010/wordprocessingDrawing" xmlns:wp="http://schemas.openxmlformats.org/drawingml/2006/wordprocessingDrawing" xmlns:w10="urn:schemas-microsoft-com:office:word" xmlns:w="http://schemas.openxmlformats.org/wordprocessingml/2006/main" xmlns:w14="http://schemas.microsoft.com/office/word/2010/wordml" xmlns:w15="http://schemas.microsoft.com/office/word/2012/wordml" xmlns:w16se="http://schemas.microsoft.com/office/word/2015/wordml/symex" xmlns:wpg="http://schemas.microsoft.com/office/word/2010/wordprocessingGroup" xmlns:wpi="http://schemas.microsoft.com/office/word/2010/wordprocessingInk" xmlns:wne="http://schemas.microsoft.com/office/word/2006/wordml" xmlns:wps="http://schemas.microsoft.com/office/word/2010/wordprocessingShape" mc:Ignorable="w14 w15 w16se wp14">
   <w:body>
+    <w:p/>
+    <w:p/>
+    <w:p/>
     <w:p>
       <w:pPr>
         <w:pStyle w:val="Titel"/>
-        <w:rPr>
-          <w:lang w:val="en-GB"/>
-        </w:rPr>
       </w:pPr>
       <w:sdt>
         <w:sdtPr>
@@ -37,29 +37,10 @@
         </w:sdtContent>
       </w:sdt>
     </w:p>
-    <w:p>
-      <w:pPr>
-        <w:rPr>
-          <w:lang w:val="en-GB"/>
-        </w:rPr>
-        <w:sectPr>
-          <w:headerReference w:type="even" r:id="rId10"/>
-          <w:headerReference w:type="default" r:id="rId11"/>
-          <w:footerReference w:type="even" r:id="rId12"/>
-          <w:footerReference w:type="default" r:id="rId13"/>
-          <w:headerReference w:type="first" r:id="rId14"/>
-          <w:footerReference w:type="first" r:id="rId15"/>
-          <w:pgSz w:w="11906" w:h="16838" w:code="9"/>
-          <w:pgMar w:top="2410" w:right="1134" w:bottom="1134" w:left="1021" w:header="737" w:footer="851" w:gutter="567"/>
-          <w:cols w:space="720"/>
-          <w:docGrid w:linePitch="299"/>
-        </w:sectPr>
-      </w:pPr>
-    </w:p>
     <w:sdt>
       <w:sdtPr>
         <w:alias w:val="Identifikationsmerkmale"/>
-        <w:tag w:val="Identifikationsmerkmale"/>
+        <w:tag w:val="identifyingFeatures"/>
         <w:id w:val="-1615437759"/>
         <w:placeholder>
           <w:docPart w:val="342D9FBE503E4535A4F65D6E34F39DFF"/>
@@ -70,7 +51,6 @@
         <w:p>
           <w:pPr>
             <w:pStyle w:val="Inhaltssteuerelementeabsatz"/>
-            <w:spacing w:before="0" w:after="0" w:line="20" w:lineRule="exact"/>
           </w:pPr>
         </w:p>
         <w:tbl>
@@ -166,7 +146,13 @@
                         <w:rStyle w:val="InhaltssteuerelementeabsatzZchn"/>
                         <w:lang w:val="en-GB"/>
                       </w:rPr>
-                      <w:t>scroll.pageproperty</w:t>
+                      <w:t>scroll.</w:t>
+                    </w:r>
+                    <w:r>
+                      <w:rPr>
+                        <w:lang w:val="en-GB"/>
+                      </w:rPr>
+                      <w:t>pageproperty</w:t>
                     </w:r>
                     <w:proofErr w:type="spellEnd"/>
                     <w:r>
@@ -324,17 +310,30 @@
                 <w:pPr>
                   <w:pStyle w:val="Inhaltssteuerelementeabsatz"/>
                 </w:pPr>
-                <w:r>
-                  <w:t>$</w:t>
-                </w:r>
-                <w:proofErr w:type="spellStart"/>
-                <w:r>
-                  <w:t>scroll.pageproperty</w:t>
-                </w:r>
-                <w:proofErr w:type="spellEnd"/>
-                <w:r>
-                  <w:t>.(Klassifizierung)</w:t>
-                </w:r>
+                <w:sdt>
+                  <w:sdtPr>
+                    <w:alias w:val="Klassifizierung"/>
+                    <w:tag w:val="classification"/>
+                    <w:id w:val="-143045739"/>
+                    <w:placeholder>
+                      <w:docPart w:val="FA526107087745508C01C1E86DD931B0"/>
+                    </w:placeholder>
+                  </w:sdtPr>
+                  <w:sdtEndPr/>
+                  <w:sdtContent>
+                    <w:r>
+                      <w:t>$</w:t>
+                    </w:r>
+                    <w:proofErr w:type="spellStart"/>
+                    <w:r>
+                      <w:t>scroll.pageproperty</w:t>
+                    </w:r>
+                    <w:proofErr w:type="spellEnd"/>
+                    <w:r>
+                      <w:t>.(Klassifizierung)</w:t>
+                    </w:r>
+                  </w:sdtContent>
+                </w:sdt>
               </w:p>
             </w:tc>
           </w:tr>
@@ -360,111 +359,30 @@
                 <w:pPr>
                   <w:pStyle w:val="Inhaltssteuerelementeabsatz"/>
                 </w:pPr>
-                <w:r>
-                  <w:rPr>
-                    <w:rStyle w:val="InhaltssteuerelementeabsatzFuerTextbox"/>
-                    <w:noProof/>
-                  </w:rPr>
-                  <mc:AlternateContent>
-                    <mc:Choice Requires="wps">
-                      <w:drawing>
-                        <wp:inline distT="0" distB="0" distL="0" distR="0" wp14:anchorId="2F615F3D" wp14:editId="458F7FE0">
-                          <wp:extent cx="4860000" cy="144000"/>
-                          <wp:effectExtent l="0" t="0" r="0" b="2540"/>
-                          <wp:docPr id="12" name="version" title="Version"/>
-                          <wp:cNvGraphicFramePr>
-                            <a:graphicFrameLocks xmlns:a="http://schemas.openxmlformats.org/drawingml/2006/main"/>
-                          </wp:cNvGraphicFramePr>
-                          <a:graphic xmlns:a="http://schemas.openxmlformats.org/drawingml/2006/main">
-                            <a:graphicData uri="http://schemas.microsoft.com/office/word/2010/wordprocessingShape">
-                              <wps:wsp>
-                                <wps:cNvSpPr txBox="1">
-                                  <a:spLocks noChangeArrowheads="1"/>
-                                </wps:cNvSpPr>
-                                <wps:spPr bwMode="auto">
-                                  <a:xfrm>
-                                    <a:off x="0" y="0"/>
-                                    <a:ext cx="4860000" cy="144000"/>
-                                  </a:xfrm>
-                                  <a:prstGeom prst="rect">
-                                    <a:avLst/>
-                                  </a:prstGeom>
-                                  <a:solidFill>
-                                    <a:srgbClr val="FFFFFF"/>
-                                  </a:solidFill>
-                                  <a:ln w="9525">
-                                    <a:noFill/>
-                                    <a:miter lim="800000"/>
-                                    <a:headEnd/>
-                                    <a:tailEnd/>
-                                  </a:ln>
-                                </wps:spPr>
-                                <wps:txbx>
-                                  <w:txbxContent>
-                                    <w:p>
-                                      <w:pPr>
-                                        <w:pStyle w:val="Inhaltssteuerelementtextbox"/>
-                                      </w:pPr>
-                                      <w:r>
-                                        <w:t>$</w:t>
-                                      </w:r>
-                                      <w:proofErr w:type="spellStart"/>
-                                      <w:proofErr w:type="gramStart"/>
-                                      <w:r>
-                                        <w:t>scroll.pageproperty</w:t>
-                                      </w:r>
-                                      <w:proofErr w:type="spellEnd"/>
-                                      <w:proofErr w:type="gramEnd"/>
-                                      <w:r>
-                                        <w:t>.(Version)</w:t>
-                                      </w:r>
-                                    </w:p>
-                                  </w:txbxContent>
-                                </wps:txbx>
-                                <wps:bodyPr rot="0" vert="horz" wrap="square" lIns="0" tIns="0" rIns="0" bIns="0" anchor="b" anchorCtr="0">
-                                  <a:spAutoFit/>
-                                </wps:bodyPr>
-                              </wps:wsp>
-                            </a:graphicData>
-                          </a:graphic>
-                        </wp:inline>
-                      </w:drawing>
-                    </mc:Choice>
-                    <mc:Fallback>
-                      <w:pict>
-                        <v:shapetype w14:anchorId="2F615F3D" id="_x0000_t202" coordsize="21600,21600" o:spt="202" path="m,l,21600r21600,l21600,xe">
-                          <v:stroke joinstyle="miter"/>
-                          <v:path gradientshapeok="t" o:connecttype="rect"/>
-                        </v:shapetype>
-                        <v:shape id="version" o:spid="_x0000_s1026" type="#_x0000_t202" alt="Titel: Version" style="width:382.7pt;height:11.35pt;visibility:visible;mso-wrap-style:square;mso-left-percent:-10001;mso-top-percent:-10001;mso-position-horizontal:absolute;mso-position-horizontal-relative:char;mso-position-vertical:absolute;mso-position-vertical-relative:line;mso-left-percent:-10001;mso-top-percent:-10001;v-text-anchor:bottom" o:gfxdata="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" stroked="f">
-                          <v:textbox style="mso-fit-shape-to-text:t" inset="0,0,0,0">
-                            <w:txbxContent>
-                              <w:p>
-                                <w:pPr>
-                                  <w:pStyle w:val="Inhaltssteuerelementtextbox"/>
-                                </w:pPr>
-                                <w:r>
-                                  <w:t>$</w:t>
-                                </w:r>
-                                <w:proofErr w:type="spellStart"/>
-                                <w:proofErr w:type="gramStart"/>
-                                <w:r>
-                                  <w:t>scroll.pageproperty</w:t>
-                                </w:r>
-                                <w:proofErr w:type="spellEnd"/>
-                                <w:proofErr w:type="gramEnd"/>
-                                <w:r>
-                                  <w:t>.(Version)</w:t>
-                                </w:r>
-                              </w:p>
-                            </w:txbxContent>
-                          </v:textbox>
-                          <w10:anchorlock/>
-                        </v:shape>
-                      </w:pict>
-                    </mc:Fallback>
-                  </mc:AlternateContent>
-                </w:r>
+                <w:sdt>
+                  <w:sdtPr>
+                    <w:alias w:val="Version"/>
+                    <w:tag w:val="version"/>
+                    <w:id w:val="224419330"/>
+                    <w:placeholder>
+                      <w:docPart w:val="4467768794D047A7BB86512043F5D64D"/>
+                    </w:placeholder>
+                  </w:sdtPr>
+                  <w:sdtEndPr/>
+                  <w:sdtContent>
+                    <w:r>
+                      <w:t>$</w:t>
+                    </w:r>
+                    <w:proofErr w:type="spellStart"/>
+                    <w:r>
+                      <w:t>scroll.pageproperty</w:t>
+                    </w:r>
+                    <w:proofErr w:type="spellEnd"/>
+                    <w:r>
+                      <w:t>.(Version)</w:t>
+                    </w:r>
+                  </w:sdtContent>
+                </w:sdt>
               </w:p>
             </w:tc>
           </w:tr>
@@ -482,121 +400,43 @@
                 </w:r>
               </w:p>
             </w:tc>
-            <w:tc>
-              <w:tcPr>
-                <w:tcW w:w="7761" w:type="dxa"/>
-              </w:tcPr>
-              <w:p>
-                <w:pPr>
-                  <w:pStyle w:val="Inhaltssteuerelementeabsatz"/>
-                  <w:rPr>
-                    <w:rStyle w:val="InhaltssteuerelementeabsatzFuerTextbox"/>
-                    <w:noProof/>
-                  </w:rPr>
-                </w:pPr>
-                <w:r>
-                  <w:rPr>
-                    <w:rStyle w:val="InhaltssteuerelementeabsatzFuerTextbox"/>
-                    <w:noProof/>
-                  </w:rPr>
-                  <mc:AlternateContent>
-                    <mc:Choice Requires="wps">
-                      <w:drawing>
-                        <wp:inline distT="0" distB="0" distL="0" distR="0" wp14:anchorId="2D29909D" wp14:editId="2E9DA184">
-                          <wp:extent cx="4860000" cy="144000"/>
-                          <wp:effectExtent l="0" t="0" r="0" b="2540"/>
-                          <wp:docPr id="13" name="issuingDate" title="Ausgabedatum"/>
-                          <wp:cNvGraphicFramePr>
-                            <a:graphicFrameLocks xmlns:a="http://schemas.openxmlformats.org/drawingml/2006/main"/>
-                          </wp:cNvGraphicFramePr>
-                          <a:graphic xmlns:a="http://schemas.openxmlformats.org/drawingml/2006/main">
-                            <a:graphicData uri="http://schemas.microsoft.com/office/word/2010/wordprocessingShape">
-                              <wps:wsp>
-                                <wps:cNvSpPr txBox="1">
-                                  <a:spLocks noChangeArrowheads="1"/>
-                                </wps:cNvSpPr>
-                                <wps:spPr bwMode="auto">
-                                  <a:xfrm>
-                                    <a:off x="0" y="0"/>
-                                    <a:ext cx="4860000" cy="144000"/>
-                                  </a:xfrm>
-                                  <a:prstGeom prst="rect">
-                                    <a:avLst/>
-                                  </a:prstGeom>
-                                  <a:solidFill>
-                                    <a:srgbClr val="FFFFFF"/>
-                                  </a:solidFill>
-                                  <a:ln w="9525">
-                                    <a:noFill/>
-                                    <a:miter lim="800000"/>
-                                    <a:headEnd/>
-                                    <a:tailEnd/>
-                                  </a:ln>
-                                </wps:spPr>
-                                <wps:txbx>
-                                  <w:txbxContent>
-                                    <w:p>
-                                      <w:pPr>
-                                        <w:pStyle w:val="Inhaltssteuerelementtextbox"/>
-                                      </w:pPr>
-                                      <w:r>
-                                        <w:t>$</w:t>
-                                      </w:r>
-                                      <w:proofErr w:type="spellStart"/>
-                                      <w:proofErr w:type="gramStart"/>
-                                      <w:r>
-                                        <w:t>scroll.pageproperty</w:t>
-                                      </w:r>
-                                      <w:proofErr w:type="spellEnd"/>
-                                      <w:proofErr w:type="gramEnd"/>
-                                      <w:r>
-                                        <w:t>.(Ausgabedatum)</w:t>
-                                      </w:r>
-                                    </w:p>
-                                  </w:txbxContent>
-                                </wps:txbx>
-                                <wps:bodyPr rot="0" vert="horz" wrap="square" lIns="0" tIns="0" rIns="0" bIns="0" anchor="b" anchorCtr="0">
-                                  <a:spAutoFit/>
-                                </wps:bodyPr>
-                              </wps:wsp>
-                            </a:graphicData>
-                          </a:graphic>
-                        </wp:inline>
-                      </w:drawing>
-                    </mc:Choice>
-                    <mc:Fallback>
-                      <w:pict>
-                        <v:shape w14:anchorId="2D29909D" id="issuingDate" o:spid="_x0000_s1027" type="#_x0000_t202" alt="Titel: Ausgabedatum" style="width:382.7pt;height:11.35pt;visibility:visible;mso-wrap-style:square;mso-left-percent:-10001;mso-top-percent:-10001;mso-position-horizontal:absolute;mso-position-horizontal-relative:char;mso-position-vertical:absolute;mso-position-vertical-relative:line;mso-left-percent:-10001;mso-top-percent:-10001;v-text-anchor:bottom" o:gfxdata="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" stroked="f">
-                          <v:textbox style="mso-fit-shape-to-text:t" inset="0,0,0,0">
-                            <w:txbxContent>
-                              <w:p>
-                                <w:pPr>
-                                  <w:pStyle w:val="Inhaltssteuerelementtextbox"/>
-                                </w:pPr>
-                                <w:r>
-                                  <w:t>$</w:t>
-                                </w:r>
-                                <w:proofErr w:type="spellStart"/>
-                                <w:proofErr w:type="gramStart"/>
-                                <w:r>
-                                  <w:t>scroll.pageproperty</w:t>
-                                </w:r>
-                                <w:proofErr w:type="spellEnd"/>
-                                <w:proofErr w:type="gramEnd"/>
-                                <w:r>
-                                  <w:t>.(Ausgabedatum)</w:t>
-                                </w:r>
-                              </w:p>
-                            </w:txbxContent>
-                          </v:textbox>
-                          <w10:anchorlock/>
-                        </v:shape>
-                      </w:pict>
-                    </mc:Fallback>
-                  </mc:AlternateContent>
-                </w:r>
-              </w:p>
-            </w:tc>
+            <w:sdt>
+              <w:sdtPr>
+                <w:rPr>
+                  <w:noProof/>
+                </w:rPr>
+                <w:alias w:val="Ausgabedatum"/>
+                <w:tag w:val="issuingDate"/>
+                <w:id w:val="778143069"/>
+                <w:placeholder>
+                  <w:docPart w:val="DefaultPlaceholder_-1854013440"/>
+                </w:placeholder>
+              </w:sdtPr>
+              <w:sdtEndPr/>
+              <w:sdtContent>
+                <w:tc>
+                  <w:tcPr>
+                    <w:tcW w:w="7761" w:type="dxa"/>
+                  </w:tcPr>
+                  <w:p>
+                    <w:pPr>
+                      <w:pStyle w:val="Inhaltssteuerelementeabsatz"/>
+                    </w:pPr>
+                    <w:r>
+                      <w:t>$</w:t>
+                    </w:r>
+                    <w:proofErr w:type="spellStart"/>
+                    <w:r>
+                      <w:t>scroll.pageproperty</w:t>
+                    </w:r>
+                    <w:proofErr w:type="spellEnd"/>
+                    <w:r>
+                      <w:t>.(Ausgabedatum)</w:t>
+                    </w:r>
+                  </w:p>
+                </w:tc>
+              </w:sdtContent>
+            </w:sdt>
           </w:tr>
           <w:tr>
             <w:tc>
@@ -608,134 +448,49 @@
                   <w:pStyle w:val="Inhaltssteuerelementeabsatz"/>
                 </w:pPr>
                 <w:r>
-                  <w:t>Verteiler</w:t>
-                </w:r>
-                <w:r>
-                  <w:t>:</w:t>
+                  <w:t>Verteiler:</w:t>
                 </w:r>
               </w:p>
             </w:tc>
-            <w:tc>
-              <w:tcPr>
-                <w:tcW w:w="7761" w:type="dxa"/>
-              </w:tcPr>
-              <w:p>
-                <w:pPr>
-                  <w:pStyle w:val="Inhaltssteuerelementeabsatz"/>
-                  <w:rPr>
-                    <w:rStyle w:val="InhaltssteuerelementeabsatzFuerTextbox"/>
-                    <w:noProof/>
-                  </w:rPr>
-                </w:pPr>
-                <w:r>
-                  <w:rPr>
-                    <w:rStyle w:val="InhaltssteuerelementeabsatzFuerTextbox"/>
-                    <w:noProof/>
-                  </w:rPr>
-                  <mc:AlternateContent>
-                    <mc:Choice Requires="wps">
-                      <w:drawing>
-                        <wp:inline distT="0" distB="0" distL="0" distR="0" wp14:anchorId="704A0D8E" wp14:editId="63F70129">
-                          <wp:extent cx="4860000" cy="144000"/>
-                          <wp:effectExtent l="0" t="0" r="0" b="2540"/>
-                          <wp:docPr id="4" name="distributionList" title="Autor"/>
-                          <wp:cNvGraphicFramePr>
-                            <a:graphicFrameLocks xmlns:a="http://schemas.openxmlformats.org/drawingml/2006/main"/>
-                          </wp:cNvGraphicFramePr>
-                          <a:graphic xmlns:a="http://schemas.openxmlformats.org/drawingml/2006/main">
-                            <a:graphicData uri="http://schemas.microsoft.com/office/word/2010/wordprocessingShape">
-                              <wps:wsp>
-                                <wps:cNvSpPr txBox="1">
-                                  <a:spLocks noChangeArrowheads="1"/>
-                                </wps:cNvSpPr>
-                                <wps:spPr bwMode="auto">
-                                  <a:xfrm>
-                                    <a:off x="0" y="0"/>
-                                    <a:ext cx="4860000" cy="144000"/>
-                                  </a:xfrm>
-                                  <a:prstGeom prst="rect">
-                                    <a:avLst/>
-                                  </a:prstGeom>
-                                  <a:solidFill>
-                                    <a:srgbClr val="FFFFFF"/>
-                                  </a:solidFill>
-                                  <a:ln w="9525">
-                                    <a:noFill/>
-                                    <a:miter lim="800000"/>
-                                    <a:headEnd/>
-                                    <a:tailEnd/>
-                                  </a:ln>
-                                </wps:spPr>
-                                <wps:txbx>
-                                  <w:txbxContent>
-                                    <w:p>
-                                      <w:pPr>
-                                        <w:pStyle w:val="Inhaltssteuerelementtextbox"/>
-                                      </w:pPr>
-                                      <w:r>
-                                        <w:t>$</w:t>
-                                      </w:r>
-                                      <w:proofErr w:type="spellStart"/>
-                                      <w:proofErr w:type="gramStart"/>
-                                      <w:r>
-                                        <w:t>scroll.pageproperty</w:t>
-                                      </w:r>
-                                      <w:proofErr w:type="spellEnd"/>
-                                      <w:proofErr w:type="gramEnd"/>
-                                      <w:r>
-                                        <w:t>.(Verteiler)</w:t>
-                                      </w:r>
-                                    </w:p>
-                                  </w:txbxContent>
-                                </wps:txbx>
-                                <wps:bodyPr rot="0" vert="horz" wrap="square" lIns="0" tIns="0" rIns="0" bIns="0" anchor="b" anchorCtr="0">
-                                  <a:spAutoFit/>
-                                </wps:bodyPr>
-                              </wps:wsp>
-                            </a:graphicData>
-                          </a:graphic>
-                        </wp:inline>
-                      </w:drawing>
-                    </mc:Choice>
-                    <mc:Fallback>
-                      <w:pict>
-                        <v:shape w14:anchorId="704A0D8E" id="distributionList" o:spid="_x0000_s1028" type="#_x0000_t202" alt="Titel: Autor" style="width:382.7pt;height:11.35pt;visibility:visible;mso-wrap-style:square;mso-left-percent:-10001;mso-top-percent:-10001;mso-position-horizontal:absolute;mso-position-horizontal-relative:char;mso-position-vertical:absolute;mso-position-vertical-relative:line;mso-left-percent:-10001;mso-top-percent:-10001;v-text-anchor:bottom" o:gfxdata="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" stroked="f">
-                          <v:textbox style="mso-fit-shape-to-text:t" inset="0,0,0,0">
-                            <w:txbxContent>
-                              <w:p>
-                                <w:pPr>
-                                  <w:pStyle w:val="Inhaltssteuerelementtextbox"/>
-                                </w:pPr>
-                                <w:r>
-                                  <w:t>$</w:t>
-                                </w:r>
-                                <w:proofErr w:type="spellStart"/>
-                                <w:proofErr w:type="gramStart"/>
-                                <w:r>
-                                  <w:t>scroll.pageproperty</w:t>
-                                </w:r>
-                                <w:proofErr w:type="spellEnd"/>
-                                <w:proofErr w:type="gramEnd"/>
-                                <w:r>
-                                  <w:t>.(Verteiler)</w:t>
-                                </w:r>
-                              </w:p>
-                            </w:txbxContent>
-                          </v:textbox>
-                          <w10:anchorlock/>
-                        </v:shape>
-                      </w:pict>
-                    </mc:Fallback>
-                  </mc:AlternateContent>
-                </w:r>
-              </w:p>
-            </w:tc>
+            <w:sdt>
+              <w:sdtPr>
+                <w:alias w:val="Verteiler"/>
+                <w:tag w:val="distribution"/>
+                <w:id w:val="-1015764426"/>
+                <w:placeholder>
+                  <w:docPart w:val="DefaultPlaceholder_-1854013440"/>
+                </w:placeholder>
+              </w:sdtPr>
+              <w:sdtEndPr/>
+              <w:sdtContent>
+                <w:tc>
+                  <w:tcPr>
+                    <w:tcW w:w="7761" w:type="dxa"/>
+                  </w:tcPr>
+                  <w:p>
+                    <w:pPr>
+                      <w:pStyle w:val="Inhaltssteuerelementeabsatz"/>
+                    </w:pPr>
+                    <w:r>
+                      <w:t>$</w:t>
+                    </w:r>
+                    <w:proofErr w:type="spellStart"/>
+                    <w:r>
+                      <w:t>scroll.pageproperty</w:t>
+                    </w:r>
+                    <w:proofErr w:type="spellEnd"/>
+                    <w:r>
+                      <w:t>.(Verteiler)</w:t>
+                    </w:r>
+                  </w:p>
+                </w:tc>
+              </w:sdtContent>
+            </w:sdt>
           </w:tr>
         </w:tbl>
         <w:p>
           <w:pPr>
             <w:pStyle w:val="Inhaltssteuerelementeabsatz"/>
-            <w:spacing w:before="0" w:after="0" w:line="20" w:lineRule="exact"/>
           </w:pPr>
         </w:p>
       </w:sdtContent>
@@ -745,20 +500,6 @@
         <w:pStyle w:val="berschriftohneIndex"/>
       </w:pPr>
       <w:bookmarkStart w:id="0" w:name="_Toc487631479"/>
-    </w:p>
-    <w:p>
-      <w:pPr>
-        <w:pStyle w:val="berschriftohneIndex"/>
-        <w:sectPr>
-          <w:type w:val="continuous"/>
-          <w:pgSz w:w="11906" w:h="16838" w:code="9"/>
-          <w:pgMar w:top="1701" w:right="1134" w:bottom="1134" w:left="1021" w:header="851" w:footer="425" w:gutter="567"/>
-          <w:cols w:space="720"/>
-          <w:docGrid w:linePitch="299"/>
-        </w:sectPr>
-      </w:pPr>
-      <w:bookmarkStart w:id="1" w:name="_GoBack"/>
-      <w:bookmarkEnd w:id="1"/>
     </w:p>
     <w:p>
       <w:pPr>
@@ -772,7 +513,7 @@
     <w:sdt>
       <w:sdtPr>
         <w:alias w:val="Änderungskontrolle"/>
-        <w:tag w:val="Änderungskontrolle"/>
+        <w:tag w:val="changeControl"/>
         <w:id w:val="213013271"/>
         <w:placeholder>
           <w:docPart w:val="054AC04681934166895FB75C8E2F1CF4"/>
@@ -832,14 +573,12 @@
     </w:sdt>
     <w:p>
       <w:pPr>
-        <w:sectPr>
-          <w:type w:val="continuous"/>
-          <w:pgSz w:w="11906" w:h="16838" w:code="9"/>
-          <w:pgMar w:top="1701" w:right="1134" w:bottom="1134" w:left="1021" w:header="851" w:footer="425" w:gutter="567"/>
-          <w:cols w:space="720"/>
-          <w:docGrid w:linePitch="299"/>
-        </w:sectPr>
-      </w:pPr>
+        <w:keepLines w:val="0"/>
+        <w:spacing w:before="0" w:after="0" w:line="240" w:lineRule="auto"/>
+      </w:pPr>
+      <w:r>
+        <w:br w:type="page"/>
+      </w:r>
     </w:p>
     <w:sdt>
       <w:sdtPr>
@@ -897,6 +636,7 @@
         <w:br w:type="page"/>
       </w:r>
     </w:p>
+    <w:bookmarkStart w:id="1" w:name="_GoBack" w:displacedByCustomXml="next"/>
     <w:sdt>
       <w:sdtPr>
         <w:alias w:val="Inhalt"/>
@@ -921,12 +661,18 @@
         </w:p>
       </w:sdtContent>
     </w:sdt>
+    <w:bookmarkEnd w:id="1" w:displacedByCustomXml="prev"/>
     <w:sectPr>
-      <w:headerReference w:type="default" r:id="rId16"/>
-      <w:footerReference w:type="default" r:id="rId17"/>
+      <w:headerReference w:type="even" r:id="rId10"/>
+      <w:headerReference w:type="default" r:id="rId11"/>
+      <w:footerReference w:type="even" r:id="rId12"/>
+      <w:footerReference w:type="default" r:id="rId13"/>
+      <w:headerReference w:type="first" r:id="rId14"/>
+      <w:footerReference w:type="first" r:id="rId15"/>
       <w:pgSz w:w="11906" w:h="16838" w:code="9"/>
       <w:pgMar w:top="1701" w:right="1134" w:bottom="1134" w:left="1021" w:header="737" w:footer="851" w:gutter="567"/>
       <w:cols w:space="720"/>
+      <w:titlePg/>
       <w:docGrid w:linePitch="299"/>
     </w:sectPr>
   </w:body>
@@ -957,481 +703,7 @@
   <w:p>
     <w:pPr>
       <w:pStyle w:val="Fuzeile"/>
-      <w:tabs>
-        <w:tab w:val="clear" w:pos="2347"/>
-        <w:tab w:val="clear" w:pos="2659"/>
-        <w:tab w:val="clear" w:pos="4695"/>
-        <w:tab w:val="clear" w:pos="7042"/>
-      </w:tabs>
-      <w:rPr>
-        <w:rStyle w:val="Platzhaltertext"/>
-        <w:color w:val="000000" w:themeColor="text1"/>
-        <w:sz w:val="16"/>
-      </w:rPr>
     </w:pPr>
-  </w:p>
-  <w:p>
-    <w:pPr>
-      <w:pStyle w:val="Fuzeile"/>
-      <w:tabs>
-        <w:tab w:val="clear" w:pos="2347"/>
-        <w:tab w:val="clear" w:pos="2659"/>
-        <w:tab w:val="clear" w:pos="4695"/>
-        <w:tab w:val="clear" w:pos="7042"/>
-      </w:tabs>
-      <w:rPr>
-        <w:noProof/>
-        <w:sz w:val="16"/>
-        <w:szCs w:val="16"/>
-      </w:rPr>
-    </w:pPr>
-    <w:r>
-      <w:rPr>
-        <w:rStyle w:val="Platzhaltertext"/>
-        <w:color w:val="000000" w:themeColor="text1"/>
-        <w:sz w:val="16"/>
-      </w:rPr>
-      <w:ptab w:relativeTo="margin" w:alignment="left" w:leader="none"/>
-    </w:r>
-    <w:r>
-      <w:rPr>
-        <w:rStyle w:val="Platzhaltertext"/>
-        <w:color w:val="000000" w:themeColor="text1"/>
-        <w:sz w:val="16"/>
-      </w:rPr>
-      <w:fldChar w:fldCharType="begin"/>
-    </w:r>
-    <w:r>
-      <w:rPr>
-        <w:rStyle w:val="Platzhaltertext"/>
-        <w:color w:val="000000" w:themeColor="text1"/>
-        <w:sz w:val="16"/>
-      </w:rPr>
-      <w:instrText xml:space="preserve"> FILENAME   \* MERGEFORMAT </w:instrText>
-    </w:r>
-    <w:r>
-      <w:rPr>
-        <w:rStyle w:val="Platzhaltertext"/>
-        <w:color w:val="000000" w:themeColor="text1"/>
-        <w:sz w:val="16"/>
-      </w:rPr>
-      <w:fldChar w:fldCharType="separate"/>
-    </w:r>
-    <w:r>
-      <w:rPr>
-        <w:rStyle w:val="Platzhaltertext"/>
-        <w:noProof/>
-        <w:color w:val="000000" w:themeColor="text1"/>
-        <w:sz w:val="16"/>
-      </w:rPr>
-      <w:t>FHGR Dokument.docm</w:t>
-    </w:r>
-    <w:r>
-      <w:rPr>
-        <w:rStyle w:val="Platzhaltertext"/>
-        <w:color w:val="000000" w:themeColor="text1"/>
-        <w:sz w:val="16"/>
-      </w:rPr>
-      <w:fldChar w:fldCharType="end"/>
-    </w:r>
-    <w:r>
-      <w:rPr>
-        <w:rStyle w:val="Platzhaltertext"/>
-        <w:color w:val="000000" w:themeColor="text1"/>
-        <w:sz w:val="16"/>
-      </w:rPr>
-      <w:ptab w:relativeTo="margin" w:alignment="center" w:leader="none"/>
-    </w:r>
-    <w:r>
-      <w:rPr>
-        <w:rStyle w:val="Platzhaltertext"/>
-        <w:color w:val="000000" w:themeColor="text1"/>
-        <w:sz w:val="16"/>
-      </w:rPr>
-      <w:ptab w:relativeTo="margin" w:alignment="right" w:leader="none"/>
-    </w:r>
-    <w:r>
-      <w:rPr>
-        <w:rStyle w:val="Platzhaltertext"/>
-        <w:color w:val="000000" w:themeColor="text1"/>
-        <w:sz w:val="16"/>
-      </w:rPr>
-      <w:br/>
-    </w:r>
-    <w:r>
-      <w:rPr>
-        <w:rStyle w:val="Platzhaltertext"/>
-        <w:color w:val="000000" w:themeColor="text1"/>
-        <w:sz w:val="16"/>
-      </w:rPr>
-      <w:ptab w:relativeTo="margin" w:alignment="left" w:leader="none"/>
-    </w:r>
-    <w:r>
-      <w:rPr>
-        <w:rStyle w:val="Platzhaltertext"/>
-        <w:color w:val="000000" w:themeColor="text1"/>
-        <w:sz w:val="16"/>
-      </w:rPr>
-      <w:t>Version:</w:t>
-    </w:r>
-    <w:r>
-      <w:rPr>
-        <w:noProof/>
-      </w:rPr>
-      <w:t xml:space="preserve"> </w:t>
-    </w:r>
-    <w:r>
-      <w:rPr>
-        <w:rStyle w:val="InhaltssteuerelementeabsatzFuerTextbox"/>
-        <w:noProof/>
-      </w:rPr>
-      <mc:AlternateContent>
-        <mc:Choice Requires="wps">
-          <w:drawing>
-            <wp:inline distT="0" distB="0" distL="0" distR="0" wp14:anchorId="2E45825C" wp14:editId="3BA6C55C">
-              <wp:extent cx="1737360" cy="129540"/>
-              <wp:effectExtent l="0" t="0" r="0" b="3810"/>
-              <wp:docPr id="10" name="version" title="Ausgabedatum"/>
-              <wp:cNvGraphicFramePr>
-                <a:graphicFrameLocks xmlns:a="http://schemas.openxmlformats.org/drawingml/2006/main"/>
-              </wp:cNvGraphicFramePr>
-              <a:graphic xmlns:a="http://schemas.openxmlformats.org/drawingml/2006/main">
-                <a:graphicData uri="http://schemas.microsoft.com/office/word/2010/wordprocessingShape">
-                  <wps:wsp>
-                    <wps:cNvSpPr txBox="1">
-                      <a:spLocks noChangeArrowheads="1"/>
-                    </wps:cNvSpPr>
-                    <wps:spPr bwMode="auto">
-                      <a:xfrm>
-                        <a:off x="0" y="0"/>
-                        <a:ext cx="1737360" cy="129540"/>
-                      </a:xfrm>
-                      <a:prstGeom prst="rect">
-                        <a:avLst/>
-                      </a:prstGeom>
-                      <a:solidFill>
-                        <a:srgbClr val="FFFFFF"/>
-                      </a:solidFill>
-                      <a:ln w="9525">
-                        <a:noFill/>
-                        <a:miter lim="800000"/>
-                        <a:headEnd/>
-                        <a:tailEnd/>
-                      </a:ln>
-                    </wps:spPr>
-                    <wps:txbx>
-                      <w:txbxContent>
-                        <w:p>
-                          <w:pPr>
-                            <w:pStyle w:val="Inhaltssteuerelementtextbox"/>
-                          </w:pPr>
-                          <w:r>
-                            <w:t>$</w:t>
-                          </w:r>
-                          <w:proofErr w:type="spellStart"/>
-                          <w:proofErr w:type="gramStart"/>
-                          <w:r>
-                            <w:t>scroll.pageproperty</w:t>
-                          </w:r>
-                          <w:proofErr w:type="spellEnd"/>
-                          <w:proofErr w:type="gramEnd"/>
-                          <w:r>
-                            <w:t>.(Version)</w:t>
-                          </w:r>
-                        </w:p>
-                      </w:txbxContent>
-                    </wps:txbx>
-                    <wps:bodyPr rot="0" vert="horz" wrap="square" lIns="0" tIns="0" rIns="0" bIns="0" anchor="b" anchorCtr="0">
-                      <a:noAutofit/>
-                    </wps:bodyPr>
-                  </wps:wsp>
-                </a:graphicData>
-              </a:graphic>
-            </wp:inline>
-          </w:drawing>
-        </mc:Choice>
-        <mc:Fallback>
-          <w:pict>
-            <v:shapetype w14:anchorId="2E45825C" id="_x0000_t202" coordsize="21600,21600" o:spt="202" path="m,l,21600r21600,l21600,xe">
-              <v:stroke joinstyle="miter"/>
-              <v:path gradientshapeok="t" o:connecttype="rect"/>
-            </v:shapetype>
-            <v:shape id="_x0000_s1032" type="#_x0000_t202" alt="Titel: Ausgabedatum" style="width:136.8pt;height:10.2pt;visibility:visible;mso-wrap-style:square;mso-left-percent:-10001;mso-top-percent:-10001;mso-position-horizontal:absolute;mso-position-horizontal-relative:char;mso-position-vertical:absolute;mso-position-vertical-relative:line;mso-left-percent:-10001;mso-top-percent:-10001;v-text-anchor:bottom" o:gfxdata="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" stroked="f">
-              <v:textbox inset="0,0,0,0">
-                <w:txbxContent>
-                  <w:p>
-                    <w:pPr>
-                      <w:pStyle w:val="Inhaltssteuerelementtextbox"/>
-                    </w:pPr>
-                    <w:r>
-                      <w:t>$</w:t>
-                    </w:r>
-                    <w:proofErr w:type="spellStart"/>
-                    <w:proofErr w:type="gramStart"/>
-                    <w:r>
-                      <w:t>scroll.pageproperty</w:t>
-                    </w:r>
-                    <w:proofErr w:type="spellEnd"/>
-                    <w:proofErr w:type="gramEnd"/>
-                    <w:r>
-                      <w:t>.(Version)</w:t>
-                    </w:r>
-                  </w:p>
-                </w:txbxContent>
-              </v:textbox>
-              <w10:anchorlock/>
-            </v:shape>
-          </w:pict>
-        </mc:Fallback>
-      </mc:AlternateContent>
-    </w:r>
-    <w:r>
-      <w:rPr>
-        <w:rStyle w:val="InhaltssteuerelementeabsatzFuerTextbox"/>
-      </w:rPr>
-      <w:br/>
-    </w:r>
-    <w:r>
-      <w:rPr>
-        <w:rStyle w:val="Platzhaltertext"/>
-        <w:color w:val="000000" w:themeColor="text1"/>
-        <w:sz w:val="16"/>
-      </w:rPr>
-      <w:t>Ausgabedatum:</w:t>
-    </w:r>
-    <w:r>
-      <w:rPr>
-        <w:rStyle w:val="Platzhaltertext"/>
-        <w:color w:val="000000" w:themeColor="text1"/>
-        <w:sz w:val="16"/>
-      </w:rPr>
-      <w:t xml:space="preserve"> </w:t>
-    </w:r>
-    <w:r>
-      <w:rPr>
-        <w:rStyle w:val="InhaltssteuerelementeabsatzFuerTextbox"/>
-        <w:noProof/>
-      </w:rPr>
-      <mc:AlternateContent>
-        <mc:Choice Requires="wps">
-          <w:drawing>
-            <wp:inline distT="0" distB="0" distL="0" distR="0" wp14:anchorId="07EE2E45" wp14:editId="5771CA5B">
-              <wp:extent cx="1737360" cy="129540"/>
-              <wp:effectExtent l="0" t="0" r="0" b="3810"/>
-              <wp:docPr id="14" name="issuingDate" title="Ausgabedatum"/>
-              <wp:cNvGraphicFramePr>
-                <a:graphicFrameLocks xmlns:a="http://schemas.openxmlformats.org/drawingml/2006/main"/>
-              </wp:cNvGraphicFramePr>
-              <a:graphic xmlns:a="http://schemas.openxmlformats.org/drawingml/2006/main">
-                <a:graphicData uri="http://schemas.microsoft.com/office/word/2010/wordprocessingShape">
-                  <wps:wsp>
-                    <wps:cNvSpPr txBox="1">
-                      <a:spLocks noChangeArrowheads="1"/>
-                    </wps:cNvSpPr>
-                    <wps:spPr bwMode="auto">
-                      <a:xfrm>
-                        <a:off x="0" y="0"/>
-                        <a:ext cx="1737360" cy="129540"/>
-                      </a:xfrm>
-                      <a:prstGeom prst="rect">
-                        <a:avLst/>
-                      </a:prstGeom>
-                      <a:solidFill>
-                        <a:srgbClr val="FFFFFF"/>
-                      </a:solidFill>
-                      <a:ln w="9525">
-                        <a:noFill/>
-                        <a:miter lim="800000"/>
-                        <a:headEnd/>
-                        <a:tailEnd/>
-                      </a:ln>
-                    </wps:spPr>
-                    <wps:txbx>
-                      <w:txbxContent>
-                        <w:p>
-                          <w:pPr>
-                            <w:pStyle w:val="Inhaltssteuerelementtextbox"/>
-                            <w:rPr>
-                              <w:rStyle w:val="InhaltssteuerelementeabsatzFuerTextbox"/>
-                            </w:rPr>
-                          </w:pPr>
-                          <w:r>
-                            <w:rPr>
-                              <w:rStyle w:val="InhaltssteuerelementeabsatzFuerTextbox"/>
-                            </w:rPr>
-                            <w:t>$</w:t>
-                          </w:r>
-                          <w:proofErr w:type="spellStart"/>
-                          <w:proofErr w:type="gramStart"/>
-                          <w:r>
-                            <w:rPr>
-                              <w:rStyle w:val="InhaltssteuerelementeabsatzFuerTextbox"/>
-                            </w:rPr>
-                            <w:t>scroll.pageproperty</w:t>
-                          </w:r>
-                          <w:proofErr w:type="spellEnd"/>
-                          <w:proofErr w:type="gramEnd"/>
-                          <w:r>
-                            <w:rPr>
-                              <w:rStyle w:val="InhaltssteuerelementeabsatzFuerTextbox"/>
-                            </w:rPr>
-                            <w:t>.(Ausgabedatum)</w:t>
-                          </w:r>
-                        </w:p>
-                      </w:txbxContent>
-                    </wps:txbx>
-                    <wps:bodyPr rot="0" vert="horz" wrap="square" lIns="0" tIns="0" rIns="0" bIns="0" anchor="b" anchorCtr="0">
-                      <a:noAutofit/>
-                    </wps:bodyPr>
-                  </wps:wsp>
-                </a:graphicData>
-              </a:graphic>
-            </wp:inline>
-          </w:drawing>
-        </mc:Choice>
-        <mc:Fallback>
-          <w:pict>
-            <v:shape w14:anchorId="07EE2E45" id="_x0000_s1033" type="#_x0000_t202" alt="Titel: Ausgabedatum" style="width:136.8pt;height:10.2pt;visibility:visible;mso-wrap-style:square;mso-left-percent:-10001;mso-top-percent:-10001;mso-position-horizontal:absolute;mso-position-horizontal-relative:char;mso-position-vertical:absolute;mso-position-vertical-relative:line;mso-left-percent:-10001;mso-top-percent:-10001;v-text-anchor:bottom" o:gfxdata="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" stroked="f">
-              <v:textbox inset="0,0,0,0">
-                <w:txbxContent>
-                  <w:p>
-                    <w:pPr>
-                      <w:pStyle w:val="Inhaltssteuerelementtextbox"/>
-                      <w:rPr>
-                        <w:rStyle w:val="InhaltssteuerelementeabsatzFuerTextbox"/>
-                      </w:rPr>
-                    </w:pPr>
-                    <w:r>
-                      <w:rPr>
-                        <w:rStyle w:val="InhaltssteuerelementeabsatzFuerTextbox"/>
-                      </w:rPr>
-                      <w:t>$</w:t>
-                    </w:r>
-                    <w:proofErr w:type="spellStart"/>
-                    <w:proofErr w:type="gramStart"/>
-                    <w:r>
-                      <w:rPr>
-                        <w:rStyle w:val="InhaltssteuerelementeabsatzFuerTextbox"/>
-                      </w:rPr>
-                      <w:t>scroll.pageproperty</w:t>
-                    </w:r>
-                    <w:proofErr w:type="spellEnd"/>
-                    <w:proofErr w:type="gramEnd"/>
-                    <w:r>
-                      <w:rPr>
-                        <w:rStyle w:val="InhaltssteuerelementeabsatzFuerTextbox"/>
-                      </w:rPr>
-                      <w:t>.(Ausgabedatum)</w:t>
-                    </w:r>
-                  </w:p>
-                </w:txbxContent>
-              </v:textbox>
-              <w10:anchorlock/>
-            </v:shape>
-          </w:pict>
-        </mc:Fallback>
-      </mc:AlternateContent>
-    </w:r>
-    <w:r>
-      <w:rPr>
-        <w:rStyle w:val="InhaltssteuerelementeabsatzFuerTextbox"/>
-      </w:rPr>
-      <w:t xml:space="preserve"> </w:t>
-    </w:r>
-    <w:r>
-      <w:rPr>
-        <w:rStyle w:val="Inhaltssteuerelemente"/>
-      </w:rPr>
-      <w:ptab w:relativeTo="margin" w:alignment="right" w:leader="none"/>
-    </w:r>
-    <w:r>
-      <w:rPr>
-        <w:sz w:val="16"/>
-        <w:szCs w:val="16"/>
-      </w:rPr>
-      <w:fldChar w:fldCharType="begin"/>
-    </w:r>
-    <w:r>
-      <w:rPr>
-        <w:sz w:val="16"/>
-        <w:szCs w:val="16"/>
-      </w:rPr>
-      <w:instrText xml:space="preserve"> PAGE  </w:instrText>
-    </w:r>
-    <w:r>
-      <w:rPr>
-        <w:sz w:val="16"/>
-        <w:szCs w:val="16"/>
-      </w:rPr>
-      <w:fldChar w:fldCharType="separate"/>
-    </w:r>
-    <w:r>
-      <w:rPr>
-        <w:noProof/>
-        <w:sz w:val="16"/>
-        <w:szCs w:val="16"/>
-      </w:rPr>
-      <w:t>3</w:t>
-    </w:r>
-    <w:r>
-      <w:rPr>
-        <w:sz w:val="16"/>
-        <w:szCs w:val="16"/>
-      </w:rPr>
-      <w:fldChar w:fldCharType="end"/>
-    </w:r>
-    <w:r>
-      <w:rPr>
-        <w:sz w:val="16"/>
-        <w:szCs w:val="16"/>
-      </w:rPr>
-      <w:t>/</w:t>
-    </w:r>
-    <w:r>
-      <w:rPr>
-        <w:sz w:val="16"/>
-        <w:szCs w:val="16"/>
-      </w:rPr>
-      <w:fldChar w:fldCharType="begin"/>
-    </w:r>
-    <w:r>
-      <w:rPr>
-        <w:sz w:val="16"/>
-        <w:szCs w:val="16"/>
-      </w:rPr>
-      <w:instrText xml:space="preserve"> NUMPAGES  </w:instrText>
-    </w:r>
-    <w:r>
-      <w:rPr>
-        <w:sz w:val="16"/>
-        <w:szCs w:val="16"/>
-      </w:rPr>
-      <w:fldChar w:fldCharType="separate"/>
-    </w:r>
-    <w:r>
-      <w:rPr>
-        <w:noProof/>
-        <w:sz w:val="16"/>
-        <w:szCs w:val="16"/>
-      </w:rPr>
-      <w:t>3</w:t>
-    </w:r>
-    <w:r>
-      <w:rPr>
-        <w:noProof/>
-        <w:sz w:val="16"/>
-        <w:szCs w:val="16"/>
-      </w:rPr>
-      <w:fldChar w:fldCharType="end"/>
-    </w:r>
-    <w:r>
-      <w:rPr>
-        <w:noProof/>
-        <w:sz w:val="16"/>
-        <w:szCs w:val="16"/>
-      </w:rPr>
-      <w:ptab w:relativeTo="margin" w:alignment="right" w:leader="none"/>
-    </w:r>
   </w:p>
 </w:ftr>
 </file>
@@ -1451,7 +723,6 @@
         <w:rStyle w:val="Platzhaltertext"/>
         <w:color w:val="000000" w:themeColor="text1"/>
         <w:sz w:val="16"/>
-        <w:lang w:val="it-CH"/>
       </w:rPr>
     </w:pPr>
   </w:p>
@@ -1465,6 +736,309 @@
         <w:tab w:val="clear" w:pos="7042"/>
       </w:tabs>
       <w:rPr>
+        <w:noProof/>
+        <w:sz w:val="16"/>
+        <w:szCs w:val="16"/>
+      </w:rPr>
+    </w:pPr>
+    <w:r>
+      <w:rPr>
+        <w:rStyle w:val="Platzhaltertext"/>
+        <w:color w:val="000000" w:themeColor="text1"/>
+        <w:sz w:val="16"/>
+      </w:rPr>
+      <w:ptab w:relativeTo="margin" w:alignment="left" w:leader="none"/>
+    </w:r>
+    <w:r>
+      <w:rPr>
+        <w:rStyle w:val="Platzhaltertext"/>
+        <w:color w:val="000000" w:themeColor="text1"/>
+        <w:sz w:val="16"/>
+      </w:rPr>
+      <w:fldChar w:fldCharType="begin"/>
+    </w:r>
+    <w:r>
+      <w:rPr>
+        <w:rStyle w:val="Platzhaltertext"/>
+        <w:color w:val="000000" w:themeColor="text1"/>
+        <w:sz w:val="16"/>
+      </w:rPr>
+      <w:instrText xml:space="preserve"> FILENAME   \* MERGEFORMAT </w:instrText>
+    </w:r>
+    <w:r>
+      <w:rPr>
+        <w:rStyle w:val="Platzhaltertext"/>
+        <w:color w:val="000000" w:themeColor="text1"/>
+        <w:sz w:val="16"/>
+      </w:rPr>
+      <w:fldChar w:fldCharType="separate"/>
+    </w:r>
+    <w:r>
+      <w:rPr>
+        <w:rStyle w:val="Platzhaltertext"/>
+        <w:noProof/>
+        <w:color w:val="000000" w:themeColor="text1"/>
+        <w:sz w:val="16"/>
+      </w:rPr>
+      <w:t>FHGR Dokument.docm</w:t>
+    </w:r>
+    <w:r>
+      <w:rPr>
+        <w:rStyle w:val="Platzhaltertext"/>
+        <w:color w:val="000000" w:themeColor="text1"/>
+        <w:sz w:val="16"/>
+      </w:rPr>
+      <w:fldChar w:fldCharType="end"/>
+    </w:r>
+    <w:r>
+      <w:rPr>
+        <w:rStyle w:val="Platzhaltertext"/>
+        <w:color w:val="000000" w:themeColor="text1"/>
+        <w:sz w:val="16"/>
+      </w:rPr>
+      <w:ptab w:relativeTo="margin" w:alignment="center" w:leader="none"/>
+    </w:r>
+    <w:r>
+      <w:rPr>
+        <w:rStyle w:val="Platzhaltertext"/>
+        <w:color w:val="000000" w:themeColor="text1"/>
+        <w:sz w:val="16"/>
+      </w:rPr>
+      <w:ptab w:relativeTo="margin" w:alignment="right" w:leader="none"/>
+    </w:r>
+    <w:r>
+      <w:rPr>
+        <w:rStyle w:val="Platzhaltertext"/>
+        <w:color w:val="000000" w:themeColor="text1"/>
+        <w:sz w:val="16"/>
+      </w:rPr>
+      <w:br/>
+    </w:r>
+    <w:r>
+      <w:rPr>
+        <w:rStyle w:val="Platzhaltertext"/>
+        <w:color w:val="000000" w:themeColor="text1"/>
+        <w:sz w:val="16"/>
+      </w:rPr>
+      <w:ptab w:relativeTo="margin" w:alignment="left" w:leader="none"/>
+    </w:r>
+    <w:r>
+      <w:rPr>
+        <w:rStyle w:val="Platzhaltertext"/>
+        <w:color w:val="000000" w:themeColor="text1"/>
+        <w:sz w:val="16"/>
+      </w:rPr>
+      <w:t>Version:</w:t>
+    </w:r>
+    <w:r>
+      <w:rPr>
+        <w:noProof/>
+      </w:rPr>
+      <w:t xml:space="preserve"> </w:t>
+    </w:r>
+    <w:sdt>
+      <w:sdtPr>
+        <w:rPr>
+          <w:noProof/>
+        </w:rPr>
+        <w:alias w:val="Version"/>
+        <w:tag w:val="version"/>
+        <w:id w:val="-1543976493"/>
+        <w:placeholder>
+          <w:docPart w:val="DefaultPlaceholder_-1854013440"/>
+        </w:placeholder>
+      </w:sdtPr>
+      <w:sdtEndPr/>
+      <w:sdtContent>
+        <w:r>
+          <w:rPr>
+            <w:noProof/>
+          </w:rPr>
+          <w:t>$scroll.pageproperty.(Version)</w:t>
+        </w:r>
+      </w:sdtContent>
+    </w:sdt>
+    <w:r>
+      <w:br/>
+    </w:r>
+    <w:r>
+      <w:rPr>
+        <w:rStyle w:val="Inhaltssteuerelemente"/>
+      </w:rPr>
+      <w:t xml:space="preserve">Ausgabedatum: </w:t>
+    </w:r>
+    <w:sdt>
+      <w:sdtPr>
+        <w:rPr>
+          <w:rStyle w:val="Inhaltssteuerelemente"/>
+        </w:rPr>
+        <w:alias w:val="Ausgabedatum"/>
+        <w:tag w:val="issuingDate"/>
+        <w:id w:val="-1360969415"/>
+        <w:placeholder>
+          <w:docPart w:val="DefaultPlaceholder_-1854013440"/>
+        </w:placeholder>
+      </w:sdtPr>
+      <w:sdtEndPr>
+        <w:rPr>
+          <w:rStyle w:val="Platzhaltertext"/>
+          <w:color w:val="808080"/>
+          <w:sz w:val="17"/>
+        </w:rPr>
+      </w:sdtEndPr>
+      <w:sdtContent>
+        <w:r>
+          <w:rPr>
+            <w:rStyle w:val="Inhaltssteuerelemente"/>
+          </w:rPr>
+          <w:t>$</w:t>
+        </w:r>
+        <w:proofErr w:type="spellStart"/>
+        <w:r>
+          <w:rPr>
+            <w:rStyle w:val="Inhaltssteuerelemente"/>
+          </w:rPr>
+          <w:t>scroll.pageproperty</w:t>
+        </w:r>
+        <w:proofErr w:type="spellEnd"/>
+        <w:r>
+          <w:rPr>
+            <w:rStyle w:val="Inhaltssteuerelemente"/>
+          </w:rPr>
+          <w:t>.(Ausgabedatum)</w:t>
+        </w:r>
+      </w:sdtContent>
+    </w:sdt>
+    <w:r>
+      <w:t xml:space="preserve"> </w:t>
+    </w:r>
+    <w:r>
+      <w:rPr>
+        <w:rStyle w:val="Inhaltssteuerelemente"/>
+      </w:rPr>
+      <w:ptab w:relativeTo="margin" w:alignment="right" w:leader="none"/>
+    </w:r>
+    <w:r>
+      <w:rPr>
+        <w:sz w:val="16"/>
+        <w:szCs w:val="16"/>
+      </w:rPr>
+      <w:fldChar w:fldCharType="begin"/>
+    </w:r>
+    <w:r>
+      <w:rPr>
+        <w:sz w:val="16"/>
+        <w:szCs w:val="16"/>
+      </w:rPr>
+      <w:instrText xml:space="preserve"> PAGE  </w:instrText>
+    </w:r>
+    <w:r>
+      <w:rPr>
+        <w:sz w:val="16"/>
+        <w:szCs w:val="16"/>
+      </w:rPr>
+      <w:fldChar w:fldCharType="separate"/>
+    </w:r>
+    <w:r>
+      <w:rPr>
+        <w:noProof/>
+        <w:sz w:val="16"/>
+        <w:szCs w:val="16"/>
+      </w:rPr>
+      <w:t>3</w:t>
+    </w:r>
+    <w:r>
+      <w:rPr>
+        <w:sz w:val="16"/>
+        <w:szCs w:val="16"/>
+      </w:rPr>
+      <w:fldChar w:fldCharType="end"/>
+    </w:r>
+    <w:r>
+      <w:rPr>
+        <w:sz w:val="16"/>
+        <w:szCs w:val="16"/>
+      </w:rPr>
+      <w:t>/</w:t>
+    </w:r>
+    <w:r>
+      <w:rPr>
+        <w:sz w:val="16"/>
+        <w:szCs w:val="16"/>
+      </w:rPr>
+      <w:fldChar w:fldCharType="begin"/>
+    </w:r>
+    <w:r>
+      <w:rPr>
+        <w:sz w:val="16"/>
+        <w:szCs w:val="16"/>
+      </w:rPr>
+      <w:instrText xml:space="preserve"> NUMPAGES  </w:instrText>
+    </w:r>
+    <w:r>
+      <w:rPr>
+        <w:sz w:val="16"/>
+        <w:szCs w:val="16"/>
+      </w:rPr>
+      <w:fldChar w:fldCharType="separate"/>
+    </w:r>
+    <w:r>
+      <w:rPr>
+        <w:noProof/>
+        <w:sz w:val="16"/>
+        <w:szCs w:val="16"/>
+      </w:rPr>
+      <w:t>3</w:t>
+    </w:r>
+    <w:r>
+      <w:rPr>
+        <w:noProof/>
+        <w:sz w:val="16"/>
+        <w:szCs w:val="16"/>
+      </w:rPr>
+      <w:fldChar w:fldCharType="end"/>
+    </w:r>
+    <w:r>
+      <w:rPr>
+        <w:noProof/>
+        <w:sz w:val="16"/>
+        <w:szCs w:val="16"/>
+      </w:rPr>
+      <w:ptab w:relativeTo="margin" w:alignment="right" w:leader="none"/>
+    </w:r>
+  </w:p>
+</w:ftr>
+</file>
+
+<file path=word/footer3.xml><?xml version="1.0" encoding="utf-8"?>
+<w:ftr xmlns:wpc="http://schemas.microsoft.com/office/word/2010/wordprocessingCanvas" xmlns:cx="http://schemas.microsoft.com/office/drawing/2014/chartex" xmlns:cx1="http://schemas.microsoft.com/office/drawing/2015/9/8/chartex" xmlns:mc="http://schemas.openxmlformats.org/markup-compatibility/2006" xmlns:o="urn:schemas-microsoft-com:office:office" xmlns:r="http://schemas.openxmlformats.org/officeDocument/2006/relationships" xmlns:m="http://schemas.openxmlformats.org/officeDocument/2006/math" xmlns:v="urn:schemas-microsoft-com:vml" xmlns:wp14="http://schemas.microsoft.com/office/word/2010/wordprocessingDrawing" xmlns:wp="http://schemas.openxmlformats.org/drawingml/2006/wordprocessingDrawing" xmlns:w10="urn:schemas-microsoft-com:office:word" xmlns:w="http://schemas.openxmlformats.org/wordprocessingml/2006/main" xmlns:w14="http://schemas.microsoft.com/office/word/2010/wordml" xmlns:w15="http://schemas.microsoft.com/office/word/2012/wordml" xmlns:w16se="http://schemas.microsoft.com/office/word/2015/wordml/symex" xmlns:wpg="http://schemas.microsoft.com/office/word/2010/wordprocessingGroup" xmlns:wpi="http://schemas.microsoft.com/office/word/2010/wordprocessingInk" xmlns:wne="http://schemas.microsoft.com/office/word/2006/wordml" xmlns:wps="http://schemas.microsoft.com/office/word/2010/wordprocessingShape" mc:Ignorable="w14 w15 w16se wp14">
+  <w:p>
+    <w:pPr>
+      <w:pStyle w:val="Fuzeile"/>
+      <w:tabs>
+        <w:tab w:val="clear" w:pos="2347"/>
+        <w:tab w:val="clear" w:pos="2659"/>
+        <w:tab w:val="clear" w:pos="4695"/>
+        <w:tab w:val="clear" w:pos="7042"/>
+      </w:tabs>
+      <w:rPr>
+        <w:rStyle w:val="Platzhaltertext"/>
+        <w:color w:val="000000" w:themeColor="text1"/>
+        <w:sz w:val="16"/>
+        <w:lang w:val="it-CH"/>
+      </w:rPr>
+    </w:pPr>
+  </w:p>
+  <w:p>
+    <w:pPr>
+      <w:pStyle w:val="Fuzeile"/>
+      <w:tabs>
+        <w:tab w:val="clear" w:pos="2347"/>
+        <w:tab w:val="clear" w:pos="2659"/>
+        <w:tab w:val="clear" w:pos="4695"/>
+        <w:tab w:val="clear" w:pos="7042"/>
+      </w:tabs>
+      <w:rPr>
         <w:color w:val="000000" w:themeColor="text1"/>
         <w:sz w:val="16"/>
         <w:lang w:val="it-IT"/>
@@ -1475,7 +1049,7 @@
         <w:noProof/>
       </w:rPr>
       <w:drawing>
-        <wp:anchor distT="0" distB="0" distL="114300" distR="114300" simplePos="0" relativeHeight="251667456" behindDoc="0" locked="0" layoutInCell="1" allowOverlap="1">
+        <wp:anchor distT="0" distB="0" distL="114300" distR="114300" simplePos="0" relativeHeight="251661312" behindDoc="0" locked="0" layoutInCell="1" allowOverlap="1" wp14:anchorId="1ADD2CB0" wp14:editId="32081C27">
           <wp:simplePos x="0" y="0"/>
           <wp:positionH relativeFrom="column">
             <wp:posOffset>3619500</wp:posOffset>
@@ -1486,7 +1060,7 @@
           <wp:extent cx="2160270" cy="160655"/>
           <wp:effectExtent l="0" t="0" r="0" b="0"/>
           <wp:wrapNone/>
-          <wp:docPr id="1" name="Grafik 1" descr="Bildung_und_Forschung_L_schwarz"/>
+          <wp:docPr id="19" name="Grafik 19" descr="Bildung_und_Forschung_L_schwarz"/>
           <wp:cNvGraphicFramePr>
             <a:graphicFrameLocks xmlns:a="http://schemas.openxmlformats.org/drawingml/2006/main" noChangeAspect="1"/>
           </wp:cNvGraphicFramePr>
@@ -1728,812 +1302,6 @@
 </w:ftr>
 </file>
 
-<file path=word/footer3.xml><?xml version="1.0" encoding="utf-8"?>
-<w:ftr xmlns:wpc="http://schemas.microsoft.com/office/word/2010/wordprocessingCanvas" xmlns:cx="http://schemas.microsoft.com/office/drawing/2014/chartex" xmlns:cx1="http://schemas.microsoft.com/office/drawing/2015/9/8/chartex" xmlns:mc="http://schemas.openxmlformats.org/markup-compatibility/2006" xmlns:o="urn:schemas-microsoft-com:office:office" xmlns:r="http://schemas.openxmlformats.org/officeDocument/2006/relationships" xmlns:m="http://schemas.openxmlformats.org/officeDocument/2006/math" xmlns:v="urn:schemas-microsoft-com:vml" xmlns:wp14="http://schemas.microsoft.com/office/word/2010/wordprocessingDrawing" xmlns:wp="http://schemas.openxmlformats.org/drawingml/2006/wordprocessingDrawing" xmlns:w10="urn:schemas-microsoft-com:office:word" xmlns:w="http://schemas.openxmlformats.org/wordprocessingml/2006/main" xmlns:w14="http://schemas.microsoft.com/office/word/2010/wordml" xmlns:w15="http://schemas.microsoft.com/office/word/2012/wordml" xmlns:w16se="http://schemas.microsoft.com/office/word/2015/wordml/symex" xmlns:wpg="http://schemas.microsoft.com/office/word/2010/wordprocessingGroup" xmlns:wpi="http://schemas.microsoft.com/office/word/2010/wordprocessingInk" xmlns:wne="http://schemas.microsoft.com/office/word/2006/wordml" xmlns:wps="http://schemas.microsoft.com/office/word/2010/wordprocessingShape" mc:Ignorable="w14 w15 w16se wp14">
-  <w:p>
-    <w:pPr>
-      <w:pStyle w:val="Fuzeile"/>
-      <w:tabs>
-        <w:tab w:val="clear" w:pos="2347"/>
-        <w:tab w:val="clear" w:pos="2659"/>
-        <w:tab w:val="clear" w:pos="4695"/>
-        <w:tab w:val="clear" w:pos="7042"/>
-        <w:tab w:val="right" w:pos="14034"/>
-      </w:tabs>
-      <w:rPr>
-        <w:rStyle w:val="Platzhaltertext"/>
-        <w:color w:val="000000" w:themeColor="text1"/>
-        <w:sz w:val="16"/>
-      </w:rPr>
-    </w:pPr>
-  </w:p>
-  <w:p>
-    <w:pPr>
-      <w:pStyle w:val="Fuzeile"/>
-      <w:tabs>
-        <w:tab w:val="clear" w:pos="2347"/>
-        <w:tab w:val="clear" w:pos="2659"/>
-        <w:tab w:val="clear" w:pos="4695"/>
-        <w:tab w:val="clear" w:pos="7042"/>
-        <w:tab w:val="right" w:pos="14034"/>
-      </w:tabs>
-      <w:rPr>
-        <w:noProof/>
-        <w:sz w:val="16"/>
-        <w:szCs w:val="16"/>
-      </w:rPr>
-    </w:pPr>
-    <w:r>
-      <w:rPr>
-        <w:rStyle w:val="Platzhaltertext"/>
-        <w:color w:val="000000" w:themeColor="text1"/>
-        <w:sz w:val="16"/>
-      </w:rPr>
-      <w:ptab w:relativeTo="margin" w:alignment="left" w:leader="none"/>
-    </w:r>
-    <w:r>
-      <w:rPr>
-        <w:rStyle w:val="Platzhaltertext"/>
-        <w:color w:val="000000" w:themeColor="text1"/>
-        <w:sz w:val="16"/>
-      </w:rPr>
-      <w:fldChar w:fldCharType="begin"/>
-    </w:r>
-    <w:r>
-      <w:rPr>
-        <w:rStyle w:val="Platzhaltertext"/>
-        <w:color w:val="000000" w:themeColor="text1"/>
-        <w:sz w:val="16"/>
-      </w:rPr>
-      <w:instrText xml:space="preserve"> FILENAME   \* MERGEFORMAT </w:instrText>
-    </w:r>
-    <w:r>
-      <w:rPr>
-        <w:rStyle w:val="Platzhaltertext"/>
-        <w:color w:val="000000" w:themeColor="text1"/>
-        <w:sz w:val="16"/>
-      </w:rPr>
-      <w:fldChar w:fldCharType="separate"/>
-    </w:r>
-    <w:r>
-      <w:rPr>
-        <w:rStyle w:val="Platzhaltertext"/>
-        <w:noProof/>
-        <w:color w:val="000000" w:themeColor="text1"/>
-        <w:sz w:val="16"/>
-      </w:rPr>
-      <w:t>FHGR Dokument.docm</w:t>
-    </w:r>
-    <w:r>
-      <w:rPr>
-        <w:rStyle w:val="Platzhaltertext"/>
-        <w:color w:val="000000" w:themeColor="text1"/>
-        <w:sz w:val="16"/>
-      </w:rPr>
-      <w:fldChar w:fldCharType="end"/>
-    </w:r>
-    <w:r>
-      <w:rPr>
-        <w:rStyle w:val="Platzhaltertext"/>
-        <w:color w:val="000000" w:themeColor="text1"/>
-        <w:sz w:val="16"/>
-      </w:rPr>
-      <w:ptab w:relativeTo="margin" w:alignment="center" w:leader="none"/>
-    </w:r>
-    <w:r>
-      <w:rPr>
-        <w:rStyle w:val="Platzhaltertext"/>
-        <w:color w:val="000000" w:themeColor="text1"/>
-        <w:sz w:val="16"/>
-      </w:rPr>
-      <w:ptab w:relativeTo="margin" w:alignment="right" w:leader="none"/>
-    </w:r>
-    <w:r>
-      <w:rPr>
-        <w:rStyle w:val="Platzhaltertext"/>
-        <w:color w:val="000000" w:themeColor="text1"/>
-        <w:sz w:val="16"/>
-      </w:rPr>
-      <w:br/>
-    </w:r>
-    <w:r>
-      <w:rPr>
-        <w:rStyle w:val="Platzhaltertext"/>
-        <w:color w:val="000000" w:themeColor="text1"/>
-        <w:sz w:val="16"/>
-      </w:rPr>
-      <w:ptab w:relativeTo="margin" w:alignment="left" w:leader="none"/>
-    </w:r>
-    <w:r>
-      <w:rPr>
-        <w:rStyle w:val="Platzhaltertext"/>
-        <w:color w:val="000000" w:themeColor="text1"/>
-        <w:sz w:val="16"/>
-      </w:rPr>
-      <w:t>Version:</w:t>
-    </w:r>
-    <w:r>
-      <w:rPr>
-        <w:rStyle w:val="Platzhaltertext"/>
-        <w:color w:val="000000" w:themeColor="text1"/>
-        <w:sz w:val="16"/>
-      </w:rPr>
-      <w:t xml:space="preserve"> </w:t>
-    </w:r>
-    <w:r>
-      <w:rPr>
-        <w:rStyle w:val="Platzhaltertext"/>
-        <w:color w:val="000000" w:themeColor="text1"/>
-        <w:sz w:val="16"/>
-      </w:rPr>
-      <w:t>$</w:t>
-    </w:r>
-    <w:proofErr w:type="spellStart"/>
-    <w:r>
-      <w:rPr>
-        <w:rStyle w:val="Platzhaltertext"/>
-        <w:color w:val="000000" w:themeColor="text1"/>
-        <w:sz w:val="16"/>
-      </w:rPr>
-      <w:t>scroll.pageproperty</w:t>
-    </w:r>
-    <w:proofErr w:type="spellEnd"/>
-    <w:r>
-      <w:rPr>
-        <w:rStyle w:val="Platzhaltertext"/>
-        <w:color w:val="000000" w:themeColor="text1"/>
-        <w:sz w:val="16"/>
-      </w:rPr>
-      <w:t>.(Version)</w:t>
-    </w:r>
-    <w:r>
-      <w:rPr>
-        <w:rStyle w:val="Platzhaltertext"/>
-        <w:color w:val="000000" w:themeColor="text1"/>
-        <w:sz w:val="16"/>
-      </w:rPr>
-      <w:ptab w:relativeTo="margin" w:alignment="center" w:leader="none"/>
-    </w:r>
-    <w:r>
-      <w:rPr>
-        <w:rStyle w:val="Platzhaltertext"/>
-        <w:color w:val="000000" w:themeColor="text1"/>
-        <w:sz w:val="16"/>
-      </w:rPr>
-      <w:t>Ausgabedatum:</w:t>
-    </w:r>
-    <w:r>
-      <w:rPr>
-        <w:rStyle w:val="Platzhaltertext"/>
-        <w:color w:val="000000" w:themeColor="text1"/>
-        <w:sz w:val="16"/>
-      </w:rPr>
-      <w:t xml:space="preserve"> </w:t>
-    </w:r>
-    <w:r>
-      <w:rPr>
-        <w:rStyle w:val="Platzhaltertext"/>
-        <w:color w:val="000000" w:themeColor="text1"/>
-        <w:sz w:val="16"/>
-      </w:rPr>
-      <w:t>$</w:t>
-    </w:r>
-    <w:proofErr w:type="spellStart"/>
-    <w:r>
-      <w:rPr>
-        <w:rStyle w:val="Platzhaltertext"/>
-        <w:color w:val="000000" w:themeColor="text1"/>
-        <w:sz w:val="16"/>
-      </w:rPr>
-      <w:t>scroll.pageproperty</w:t>
-    </w:r>
-    <w:proofErr w:type="spellEnd"/>
-    <w:r>
-      <w:rPr>
-        <w:rStyle w:val="Platzhaltertext"/>
-        <w:color w:val="000000" w:themeColor="text1"/>
-        <w:sz w:val="16"/>
-      </w:rPr>
-      <w:t>.(Ausgabedatum)</w:t>
-    </w:r>
-    <w:r>
-      <w:rPr>
-        <w:rStyle w:val="Inhaltssteuerelemente"/>
-      </w:rPr>
-      <w:ptab w:relativeTo="margin" w:alignment="right" w:leader="none"/>
-    </w:r>
-    <w:r>
-      <w:rPr>
-        <w:sz w:val="16"/>
-        <w:szCs w:val="16"/>
-      </w:rPr>
-      <w:fldChar w:fldCharType="begin"/>
-    </w:r>
-    <w:r>
-      <w:rPr>
-        <w:sz w:val="16"/>
-        <w:szCs w:val="16"/>
-      </w:rPr>
-      <w:instrText xml:space="preserve"> PAGE  </w:instrText>
-    </w:r>
-    <w:r>
-      <w:rPr>
-        <w:sz w:val="16"/>
-        <w:szCs w:val="16"/>
-      </w:rPr>
-      <w:fldChar w:fldCharType="separate"/>
-    </w:r>
-    <w:r>
-      <w:rPr>
-        <w:noProof/>
-        <w:sz w:val="16"/>
-        <w:szCs w:val="16"/>
-      </w:rPr>
-      <w:t>3</w:t>
-    </w:r>
-    <w:r>
-      <w:rPr>
-        <w:sz w:val="16"/>
-        <w:szCs w:val="16"/>
-      </w:rPr>
-      <w:fldChar w:fldCharType="end"/>
-    </w:r>
-    <w:r>
-      <w:rPr>
-        <w:sz w:val="16"/>
-        <w:szCs w:val="16"/>
-      </w:rPr>
-      <w:t>/</w:t>
-    </w:r>
-    <w:r>
-      <w:rPr>
-        <w:sz w:val="16"/>
-        <w:szCs w:val="16"/>
-      </w:rPr>
-      <w:fldChar w:fldCharType="begin"/>
-    </w:r>
-    <w:r>
-      <w:rPr>
-        <w:sz w:val="16"/>
-        <w:szCs w:val="16"/>
-      </w:rPr>
-      <w:instrText xml:space="preserve"> NUMPAGES  </w:instrText>
-    </w:r>
-    <w:r>
-      <w:rPr>
-        <w:sz w:val="16"/>
-        <w:szCs w:val="16"/>
-      </w:rPr>
-      <w:fldChar w:fldCharType="separate"/>
-    </w:r>
-    <w:r>
-      <w:rPr>
-        <w:noProof/>
-        <w:sz w:val="16"/>
-        <w:szCs w:val="16"/>
-      </w:rPr>
-      <w:t>3</w:t>
-    </w:r>
-    <w:r>
-      <w:rPr>
-        <w:noProof/>
-        <w:sz w:val="16"/>
-        <w:szCs w:val="16"/>
-      </w:rPr>
-      <w:fldChar w:fldCharType="end"/>
-    </w:r>
-    <w:r>
-      <w:rPr>
-        <w:noProof/>
-        <w:sz w:val="16"/>
-        <w:szCs w:val="16"/>
-      </w:rPr>
-      <w:ptab w:relativeTo="margin" w:alignment="right" w:leader="none"/>
-    </w:r>
-  </w:p>
-  <w:p>
-    <w:pPr>
-      <w:pStyle w:val="Fuzeile"/>
-      <w:tabs>
-        <w:tab w:val="clear" w:pos="2659"/>
-        <w:tab w:val="clear" w:pos="7042"/>
-        <w:tab w:val="left" w:pos="0"/>
-        <w:tab w:val="left" w:pos="6946"/>
-        <w:tab w:val="right" w:pos="9072"/>
-      </w:tabs>
-      <w:rPr>
-        <w:sz w:val="16"/>
-        <w:szCs w:val="16"/>
-      </w:rPr>
-    </w:pPr>
-  </w:p>
-</w:ftr>
-</file>
-
-<file path=word/footer4.xml><?xml version="1.0" encoding="utf-8"?>
-<w:ftr xmlns:wpc="http://schemas.microsoft.com/office/word/2010/wordprocessingCanvas" xmlns:cx="http://schemas.microsoft.com/office/drawing/2014/chartex" xmlns:cx1="http://schemas.microsoft.com/office/drawing/2015/9/8/chartex" xmlns:mc="http://schemas.openxmlformats.org/markup-compatibility/2006" xmlns:o="urn:schemas-microsoft-com:office:office" xmlns:r="http://schemas.openxmlformats.org/officeDocument/2006/relationships" xmlns:m="http://schemas.openxmlformats.org/officeDocument/2006/math" xmlns:v="urn:schemas-microsoft-com:vml" xmlns:wp14="http://schemas.microsoft.com/office/word/2010/wordprocessingDrawing" xmlns:wp="http://schemas.openxmlformats.org/drawingml/2006/wordprocessingDrawing" xmlns:w10="urn:schemas-microsoft-com:office:word" xmlns:w="http://schemas.openxmlformats.org/wordprocessingml/2006/main" xmlns:w14="http://schemas.microsoft.com/office/word/2010/wordml" xmlns:w15="http://schemas.microsoft.com/office/word/2012/wordml" xmlns:w16se="http://schemas.microsoft.com/office/word/2015/wordml/symex" xmlns:wpg="http://schemas.microsoft.com/office/word/2010/wordprocessingGroup" xmlns:wpi="http://schemas.microsoft.com/office/word/2010/wordprocessingInk" xmlns:wne="http://schemas.microsoft.com/office/word/2006/wordml" xmlns:wps="http://schemas.microsoft.com/office/word/2010/wordprocessingShape" mc:Ignorable="w14 w15 w16se wp14">
-  <w:p>
-    <w:pPr>
-      <w:pStyle w:val="Fuzeile"/>
-      <w:tabs>
-        <w:tab w:val="clear" w:pos="2347"/>
-        <w:tab w:val="clear" w:pos="2659"/>
-        <w:tab w:val="clear" w:pos="4695"/>
-        <w:tab w:val="clear" w:pos="7042"/>
-      </w:tabs>
-      <w:rPr>
-        <w:rStyle w:val="Platzhaltertext"/>
-        <w:color w:val="000000" w:themeColor="text1"/>
-        <w:sz w:val="16"/>
-      </w:rPr>
-    </w:pPr>
-  </w:p>
-  <w:p>
-    <w:pPr>
-      <w:pStyle w:val="Fuzeile"/>
-      <w:tabs>
-        <w:tab w:val="clear" w:pos="2347"/>
-        <w:tab w:val="clear" w:pos="2659"/>
-        <w:tab w:val="clear" w:pos="4695"/>
-        <w:tab w:val="clear" w:pos="7042"/>
-      </w:tabs>
-      <w:rPr>
-        <w:noProof/>
-        <w:sz w:val="16"/>
-        <w:szCs w:val="16"/>
-      </w:rPr>
-    </w:pPr>
-    <w:r>
-      <w:rPr>
-        <w:rStyle w:val="Platzhaltertext"/>
-        <w:color w:val="000000" w:themeColor="text1"/>
-        <w:sz w:val="16"/>
-      </w:rPr>
-      <w:ptab w:relativeTo="margin" w:alignment="left" w:leader="none"/>
-    </w:r>
-    <w:r>
-      <w:rPr>
-        <w:rStyle w:val="Platzhaltertext"/>
-        <w:color w:val="000000" w:themeColor="text1"/>
-        <w:sz w:val="16"/>
-      </w:rPr>
-      <w:fldChar w:fldCharType="begin"/>
-    </w:r>
-    <w:r>
-      <w:rPr>
-        <w:rStyle w:val="Platzhaltertext"/>
-        <w:color w:val="000000" w:themeColor="text1"/>
-        <w:sz w:val="16"/>
-      </w:rPr>
-      <w:instrText xml:space="preserve"> FILENAME   \* MERGEFORMAT </w:instrText>
-    </w:r>
-    <w:r>
-      <w:rPr>
-        <w:rStyle w:val="Platzhaltertext"/>
-        <w:color w:val="000000" w:themeColor="text1"/>
-        <w:sz w:val="16"/>
-      </w:rPr>
-      <w:fldChar w:fldCharType="separate"/>
-    </w:r>
-    <w:r>
-      <w:rPr>
-        <w:rStyle w:val="Platzhaltertext"/>
-        <w:noProof/>
-        <w:color w:val="000000" w:themeColor="text1"/>
-        <w:sz w:val="16"/>
-      </w:rPr>
-      <w:t>FHGR Dokument.docm</w:t>
-    </w:r>
-    <w:r>
-      <w:rPr>
-        <w:rStyle w:val="Platzhaltertext"/>
-        <w:color w:val="000000" w:themeColor="text1"/>
-        <w:sz w:val="16"/>
-      </w:rPr>
-      <w:fldChar w:fldCharType="end"/>
-    </w:r>
-    <w:r>
-      <w:rPr>
-        <w:rStyle w:val="Platzhaltertext"/>
-        <w:color w:val="000000" w:themeColor="text1"/>
-        <w:sz w:val="16"/>
-      </w:rPr>
-      <w:ptab w:relativeTo="margin" w:alignment="center" w:leader="none"/>
-    </w:r>
-    <w:r>
-      <w:rPr>
-        <w:rStyle w:val="Platzhaltertext"/>
-        <w:color w:val="000000" w:themeColor="text1"/>
-        <w:sz w:val="16"/>
-      </w:rPr>
-      <w:ptab w:relativeTo="margin" w:alignment="right" w:leader="none"/>
-    </w:r>
-    <w:r>
-      <w:rPr>
-        <w:rStyle w:val="Platzhaltertext"/>
-        <w:color w:val="000000" w:themeColor="text1"/>
-        <w:sz w:val="16"/>
-      </w:rPr>
-      <w:br/>
-    </w:r>
-    <w:r>
-      <w:rPr>
-        <w:rStyle w:val="Platzhaltertext"/>
-        <w:color w:val="000000" w:themeColor="text1"/>
-        <w:sz w:val="16"/>
-      </w:rPr>
-      <w:ptab w:relativeTo="margin" w:alignment="left" w:leader="none"/>
-    </w:r>
-    <w:r>
-      <w:rPr>
-        <w:rStyle w:val="Platzhaltertext"/>
-        <w:color w:val="000000" w:themeColor="text1"/>
-        <w:sz w:val="16"/>
-      </w:rPr>
-      <w:t>Version:</w:t>
-    </w:r>
-    <w:r>
-      <w:rPr>
-        <w:noProof/>
-      </w:rPr>
-      <w:t xml:space="preserve"> </w:t>
-    </w:r>
-    <w:r>
-      <w:rPr>
-        <w:rStyle w:val="InhaltssteuerelementeabsatzFuerTextbox"/>
-        <w:noProof/>
-      </w:rPr>
-      <mc:AlternateContent>
-        <mc:Choice Requires="wps">
-          <w:drawing>
-            <wp:inline distT="0" distB="0" distL="0" distR="0" wp14:anchorId="64499213" wp14:editId="7575D757">
-              <wp:extent cx="1737360" cy="129540"/>
-              <wp:effectExtent l="0" t="0" r="0" b="3810"/>
-              <wp:docPr id="2" name="version" title="Ausgabedatum"/>
-              <wp:cNvGraphicFramePr>
-                <a:graphicFrameLocks xmlns:a="http://schemas.openxmlformats.org/drawingml/2006/main"/>
-              </wp:cNvGraphicFramePr>
-              <a:graphic xmlns:a="http://schemas.openxmlformats.org/drawingml/2006/main">
-                <a:graphicData uri="http://schemas.microsoft.com/office/word/2010/wordprocessingShape">
-                  <wps:wsp>
-                    <wps:cNvSpPr txBox="1">
-                      <a:spLocks noChangeArrowheads="1"/>
-                    </wps:cNvSpPr>
-                    <wps:spPr bwMode="auto">
-                      <a:xfrm>
-                        <a:off x="0" y="0"/>
-                        <a:ext cx="1737360" cy="129540"/>
-                      </a:xfrm>
-                      <a:prstGeom prst="rect">
-                        <a:avLst/>
-                      </a:prstGeom>
-                      <a:solidFill>
-                        <a:srgbClr val="FFFFFF"/>
-                      </a:solidFill>
-                      <a:ln w="9525">
-                        <a:noFill/>
-                        <a:miter lim="800000"/>
-                        <a:headEnd/>
-                        <a:tailEnd/>
-                      </a:ln>
-                    </wps:spPr>
-                    <wps:txbx>
-                      <w:txbxContent>
-                        <w:p>
-                          <w:pPr>
-                            <w:pStyle w:val="Inhaltssteuerelementtextbox"/>
-                          </w:pPr>
-                          <w:r>
-                            <w:t>$</w:t>
-                          </w:r>
-                          <w:proofErr w:type="spellStart"/>
-                          <w:proofErr w:type="gramStart"/>
-                          <w:r>
-                            <w:t>scroll.pageproperty</w:t>
-                          </w:r>
-                          <w:proofErr w:type="spellEnd"/>
-                          <w:proofErr w:type="gramEnd"/>
-                          <w:r>
-                            <w:t>.(Version)</w:t>
-                          </w:r>
-                        </w:p>
-                      </w:txbxContent>
-                    </wps:txbx>
-                    <wps:bodyPr rot="0" vert="horz" wrap="square" lIns="0" tIns="0" rIns="0" bIns="0" anchor="b" anchorCtr="0">
-                      <a:noAutofit/>
-                    </wps:bodyPr>
-                  </wps:wsp>
-                </a:graphicData>
-              </a:graphic>
-            </wp:inline>
-          </w:drawing>
-        </mc:Choice>
-        <mc:Fallback>
-          <w:pict>
-            <v:shapetype w14:anchorId="64499213" id="_x0000_t202" coordsize="21600,21600" o:spt="202" path="m,l,21600r21600,l21600,xe">
-              <v:stroke joinstyle="miter"/>
-              <v:path gradientshapeok="t" o:connecttype="rect"/>
-            </v:shapetype>
-            <v:shape id="_x0000_s1037" type="#_x0000_t202" alt="Titel: Ausgabedatum" style="width:136.8pt;height:10.2pt;visibility:visible;mso-wrap-style:square;mso-left-percent:-10001;mso-top-percent:-10001;mso-position-horizontal:absolute;mso-position-horizontal-relative:char;mso-position-vertical:absolute;mso-position-vertical-relative:line;mso-left-percent:-10001;mso-top-percent:-10001;v-text-anchor:bottom" o:gfxdata="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" stroked="f">
-              <v:textbox inset="0,0,0,0">
-                <w:txbxContent>
-                  <w:p>
-                    <w:pPr>
-                      <w:pStyle w:val="Inhaltssteuerelementtextbox"/>
-                    </w:pPr>
-                    <w:r>
-                      <w:t>$</w:t>
-                    </w:r>
-                    <w:proofErr w:type="spellStart"/>
-                    <w:proofErr w:type="gramStart"/>
-                    <w:r>
-                      <w:t>scroll.pageproperty</w:t>
-                    </w:r>
-                    <w:proofErr w:type="spellEnd"/>
-                    <w:proofErr w:type="gramEnd"/>
-                    <w:r>
-                      <w:t>.(Version)</w:t>
-                    </w:r>
-                  </w:p>
-                </w:txbxContent>
-              </v:textbox>
-              <w10:anchorlock/>
-            </v:shape>
-          </w:pict>
-        </mc:Fallback>
-      </mc:AlternateContent>
-    </w:r>
-    <w:r>
-      <w:rPr>
-        <w:rStyle w:val="InhaltssteuerelementeabsatzFuerTextbox"/>
-      </w:rPr>
-      <w:br/>
-    </w:r>
-    <w:r>
-      <w:rPr>
-        <w:rStyle w:val="Platzhaltertext"/>
-        <w:color w:val="000000" w:themeColor="text1"/>
-        <w:sz w:val="16"/>
-      </w:rPr>
-      <w:t>Ausgabedatum:</w:t>
-    </w:r>
-    <w:r>
-      <w:rPr>
-        <w:rStyle w:val="Platzhaltertext"/>
-        <w:color w:val="000000" w:themeColor="text1"/>
-        <w:sz w:val="16"/>
-      </w:rPr>
-      <w:t xml:space="preserve"> </w:t>
-    </w:r>
-    <w:r>
-      <w:rPr>
-        <w:rStyle w:val="InhaltssteuerelementeabsatzFuerTextbox"/>
-        <w:noProof/>
-      </w:rPr>
-      <mc:AlternateContent>
-        <mc:Choice Requires="wps">
-          <w:drawing>
-            <wp:inline distT="0" distB="0" distL="0" distR="0" wp14:anchorId="719F3806" wp14:editId="04354295">
-              <wp:extent cx="1737360" cy="129540"/>
-              <wp:effectExtent l="0" t="0" r="0" b="3810"/>
-              <wp:docPr id="3" name="issuingDate" title="Ausgabedatum"/>
-              <wp:cNvGraphicFramePr>
-                <a:graphicFrameLocks xmlns:a="http://schemas.openxmlformats.org/drawingml/2006/main"/>
-              </wp:cNvGraphicFramePr>
-              <a:graphic xmlns:a="http://schemas.openxmlformats.org/drawingml/2006/main">
-                <a:graphicData uri="http://schemas.microsoft.com/office/word/2010/wordprocessingShape">
-                  <wps:wsp>
-                    <wps:cNvSpPr txBox="1">
-                      <a:spLocks noChangeArrowheads="1"/>
-                    </wps:cNvSpPr>
-                    <wps:spPr bwMode="auto">
-                      <a:xfrm>
-                        <a:off x="0" y="0"/>
-                        <a:ext cx="1737360" cy="129540"/>
-                      </a:xfrm>
-                      <a:prstGeom prst="rect">
-                        <a:avLst/>
-                      </a:prstGeom>
-                      <a:solidFill>
-                        <a:srgbClr val="FFFFFF"/>
-                      </a:solidFill>
-                      <a:ln w="9525">
-                        <a:noFill/>
-                        <a:miter lim="800000"/>
-                        <a:headEnd/>
-                        <a:tailEnd/>
-                      </a:ln>
-                    </wps:spPr>
-                    <wps:txbx>
-                      <w:txbxContent>
-                        <w:p>
-                          <w:pPr>
-                            <w:pStyle w:val="Inhaltssteuerelementtextbox"/>
-                            <w:rPr>
-                              <w:rStyle w:val="InhaltssteuerelementeabsatzFuerTextbox"/>
-                            </w:rPr>
-                          </w:pPr>
-                          <w:r>
-                            <w:rPr>
-                              <w:rStyle w:val="InhaltssteuerelementeabsatzFuerTextbox"/>
-                            </w:rPr>
-                            <w:t>$</w:t>
-                          </w:r>
-                          <w:proofErr w:type="spellStart"/>
-                          <w:proofErr w:type="gramStart"/>
-                          <w:r>
-                            <w:rPr>
-                              <w:rStyle w:val="InhaltssteuerelementeabsatzFuerTextbox"/>
-                            </w:rPr>
-                            <w:t>scroll.pageproperty</w:t>
-                          </w:r>
-                          <w:proofErr w:type="spellEnd"/>
-                          <w:proofErr w:type="gramEnd"/>
-                          <w:r>
-                            <w:rPr>
-                              <w:rStyle w:val="InhaltssteuerelementeabsatzFuerTextbox"/>
-                            </w:rPr>
-                            <w:t>.(Ausgabedatum)</w:t>
-                          </w:r>
-                        </w:p>
-                      </w:txbxContent>
-                    </wps:txbx>
-                    <wps:bodyPr rot="0" vert="horz" wrap="square" lIns="0" tIns="0" rIns="0" bIns="0" anchor="b" anchorCtr="0">
-                      <a:noAutofit/>
-                    </wps:bodyPr>
-                  </wps:wsp>
-                </a:graphicData>
-              </a:graphic>
-            </wp:inline>
-          </w:drawing>
-        </mc:Choice>
-        <mc:Fallback>
-          <w:pict>
-            <v:shape w14:anchorId="719F3806" id="_x0000_s1038" type="#_x0000_t202" alt="Titel: Ausgabedatum" style="width:136.8pt;height:10.2pt;visibility:visible;mso-wrap-style:square;mso-left-percent:-10001;mso-top-percent:-10001;mso-position-horizontal:absolute;mso-position-horizontal-relative:char;mso-position-vertical:absolute;mso-position-vertical-relative:line;mso-left-percent:-10001;mso-top-percent:-10001;v-text-anchor:bottom" o:gfxdata="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" stroked="f">
-              <v:textbox inset="0,0,0,0">
-                <w:txbxContent>
-                  <w:p>
-                    <w:pPr>
-                      <w:pStyle w:val="Inhaltssteuerelementtextbox"/>
-                      <w:rPr>
-                        <w:rStyle w:val="InhaltssteuerelementeabsatzFuerTextbox"/>
-                      </w:rPr>
-                    </w:pPr>
-                    <w:r>
-                      <w:rPr>
-                        <w:rStyle w:val="InhaltssteuerelementeabsatzFuerTextbox"/>
-                      </w:rPr>
-                      <w:t>$</w:t>
-                    </w:r>
-                    <w:proofErr w:type="spellStart"/>
-                    <w:proofErr w:type="gramStart"/>
-                    <w:r>
-                      <w:rPr>
-                        <w:rStyle w:val="InhaltssteuerelementeabsatzFuerTextbox"/>
-                      </w:rPr>
-                      <w:t>scroll.pageproperty</w:t>
-                    </w:r>
-                    <w:proofErr w:type="spellEnd"/>
-                    <w:proofErr w:type="gramEnd"/>
-                    <w:r>
-                      <w:rPr>
-                        <w:rStyle w:val="InhaltssteuerelementeabsatzFuerTextbox"/>
-                      </w:rPr>
-                      <w:t>.(Ausgabedatum)</w:t>
-                    </w:r>
-                  </w:p>
-                </w:txbxContent>
-              </v:textbox>
-              <w10:anchorlock/>
-            </v:shape>
-          </w:pict>
-        </mc:Fallback>
-      </mc:AlternateContent>
-    </w:r>
-    <w:r>
-      <w:rPr>
-        <w:rStyle w:val="InhaltssteuerelementeabsatzFuerTextbox"/>
-      </w:rPr>
-      <w:t xml:space="preserve"> </w:t>
-    </w:r>
-    <w:r>
-      <w:rPr>
-        <w:rStyle w:val="Inhaltssteuerelemente"/>
-      </w:rPr>
-      <w:ptab w:relativeTo="margin" w:alignment="right" w:leader="none"/>
-    </w:r>
-    <w:r>
-      <w:rPr>
-        <w:sz w:val="16"/>
-        <w:szCs w:val="16"/>
-      </w:rPr>
-      <w:fldChar w:fldCharType="begin"/>
-    </w:r>
-    <w:r>
-      <w:rPr>
-        <w:sz w:val="16"/>
-        <w:szCs w:val="16"/>
-      </w:rPr>
-      <w:instrText xml:space="preserve"> PAGE  </w:instrText>
-    </w:r>
-    <w:r>
-      <w:rPr>
-        <w:sz w:val="16"/>
-        <w:szCs w:val="16"/>
-      </w:rPr>
-      <w:fldChar w:fldCharType="separate"/>
-    </w:r>
-    <w:r>
-      <w:rPr>
-        <w:noProof/>
-        <w:sz w:val="16"/>
-        <w:szCs w:val="16"/>
-      </w:rPr>
-      <w:t>3</w:t>
-    </w:r>
-    <w:r>
-      <w:rPr>
-        <w:sz w:val="16"/>
-        <w:szCs w:val="16"/>
-      </w:rPr>
-      <w:fldChar w:fldCharType="end"/>
-    </w:r>
-    <w:r>
-      <w:rPr>
-        <w:sz w:val="16"/>
-        <w:szCs w:val="16"/>
-      </w:rPr>
-      <w:t>/</w:t>
-    </w:r>
-    <w:r>
-      <w:rPr>
-        <w:sz w:val="16"/>
-        <w:szCs w:val="16"/>
-      </w:rPr>
-      <w:fldChar w:fldCharType="begin"/>
-    </w:r>
-    <w:r>
-      <w:rPr>
-        <w:sz w:val="16"/>
-        <w:szCs w:val="16"/>
-      </w:rPr>
-      <w:instrText xml:space="preserve"> NUMPAGES  </w:instrText>
-    </w:r>
-    <w:r>
-      <w:rPr>
-        <w:sz w:val="16"/>
-        <w:szCs w:val="16"/>
-      </w:rPr>
-      <w:fldChar w:fldCharType="separate"/>
-    </w:r>
-    <w:r>
-      <w:rPr>
-        <w:noProof/>
-        <w:sz w:val="16"/>
-        <w:szCs w:val="16"/>
-      </w:rPr>
-      <w:t>3</w:t>
-    </w:r>
-    <w:r>
-      <w:rPr>
-        <w:noProof/>
-        <w:sz w:val="16"/>
-        <w:szCs w:val="16"/>
-      </w:rPr>
-      <w:fldChar w:fldCharType="end"/>
-    </w:r>
-    <w:r>
-      <w:rPr>
-        <w:noProof/>
-        <w:sz w:val="16"/>
-        <w:szCs w:val="16"/>
-      </w:rPr>
-      <w:ptab w:relativeTo="margin" w:alignment="right" w:leader="none"/>
-    </w:r>
-  </w:p>
-</w:ftr>
-</file>
-
 <file path=word/footnotes.xml><?xml version="1.0" encoding="utf-8"?>
 <w:footnotes xmlns:wpc="http://schemas.microsoft.com/office/word/2010/wordprocessingCanvas" xmlns:cx="http://schemas.microsoft.com/office/drawing/2014/chartex" xmlns:cx1="http://schemas.microsoft.com/office/drawing/2015/9/8/chartex" xmlns:mc="http://schemas.openxmlformats.org/markup-compatibility/2006" xmlns:o="urn:schemas-microsoft-com:office:office" xmlns:r="http://schemas.openxmlformats.org/officeDocument/2006/relationships" xmlns:m="http://schemas.openxmlformats.org/officeDocument/2006/math" xmlns:v="urn:schemas-microsoft-com:vml" xmlns:wp14="http://schemas.microsoft.com/office/word/2010/wordprocessingDrawing" xmlns:wp="http://schemas.openxmlformats.org/drawingml/2006/wordprocessingDrawing" xmlns:w10="urn:schemas-microsoft-com:office:word" xmlns:w="http://schemas.openxmlformats.org/wordprocessingml/2006/main" xmlns:w14="http://schemas.microsoft.com/office/word/2010/wordml" xmlns:w15="http://schemas.microsoft.com/office/word/2012/wordml" xmlns:w16se="http://schemas.microsoft.com/office/word/2015/wordml/symex" xmlns:wpg="http://schemas.microsoft.com/office/word/2010/wordprocessingGroup" xmlns:wpi="http://schemas.microsoft.com/office/word/2010/wordprocessingInk" xmlns:wne="http://schemas.microsoft.com/office/word/2006/wordml" xmlns:wps="http://schemas.microsoft.com/office/word/2010/wordprocessingShape" mc:Ignorable="w14 w15 w16se wp14">
   <w:footnote w:type="separator" w:id="-1">
@@ -2557,288 +1325,6 @@
 <w:hdr xmlns:wpc="http://schemas.microsoft.com/office/word/2010/wordprocessingCanvas" xmlns:cx="http://schemas.microsoft.com/office/drawing/2014/chartex" xmlns:cx1="http://schemas.microsoft.com/office/drawing/2015/9/8/chartex" xmlns:mc="http://schemas.openxmlformats.org/markup-compatibility/2006" xmlns:o="urn:schemas-microsoft-com:office:office" xmlns:r="http://schemas.openxmlformats.org/officeDocument/2006/relationships" xmlns:m="http://schemas.openxmlformats.org/officeDocument/2006/math" xmlns:v="urn:schemas-microsoft-com:vml" xmlns:wp14="http://schemas.microsoft.com/office/word/2010/wordprocessingDrawing" xmlns:wp="http://schemas.openxmlformats.org/drawingml/2006/wordprocessingDrawing" xmlns:w10="urn:schemas-microsoft-com:office:word" xmlns:w="http://schemas.openxmlformats.org/wordprocessingml/2006/main" xmlns:w14="http://schemas.microsoft.com/office/word/2010/wordml" xmlns:w15="http://schemas.microsoft.com/office/word/2012/wordml" xmlns:w16se="http://schemas.microsoft.com/office/word/2015/wordml/symex" xmlns:wpg="http://schemas.microsoft.com/office/word/2010/wordprocessingGroup" xmlns:wpi="http://schemas.microsoft.com/office/word/2010/wordprocessingInk" xmlns:wne="http://schemas.microsoft.com/office/word/2006/wordml" xmlns:wps="http://schemas.microsoft.com/office/word/2010/wordprocessingShape" mc:Ignorable="w14 w15 w16se wp14">
   <w:p>
     <w:pPr>
-      <w:spacing w:line="210" w:lineRule="exact"/>
-      <w:contextualSpacing/>
-      <w:rPr>
-        <w:rStyle w:val="Inhaltssteuerelemente"/>
-      </w:rPr>
-    </w:pPr>
-    <w:r>
-      <w:rPr>
-        <w:rStyle w:val="Inhaltssteuerelemente"/>
-      </w:rPr>
-      <w:t xml:space="preserve">Titel: </w:t>
-    </w:r>
-    <w:r>
-      <w:rPr>
-        <w:rStyle w:val="Inhaltssteuerelemente"/>
-      </w:rPr>
-      <w:t>$</w:t>
-    </w:r>
-    <w:proofErr w:type="spellStart"/>
-    <w:proofErr w:type="gramStart"/>
-    <w:r>
-      <w:rPr>
-        <w:rStyle w:val="Inhaltssteuerelemente"/>
-      </w:rPr>
-      <w:t>scroll.title</w:t>
-    </w:r>
-    <w:proofErr w:type="spellEnd"/>
-    <w:proofErr w:type="gramEnd"/>
-  </w:p>
-  <w:p>
-    <w:pPr>
-      <w:spacing w:line="210" w:lineRule="exact"/>
-      <w:contextualSpacing/>
-      <w:rPr>
-        <w:rStyle w:val="KopfzeileZchn"/>
-      </w:rPr>
-    </w:pPr>
-    <w:r>
-      <w:rPr>
-        <w:rStyle w:val="Inhaltssteuerelemente"/>
-      </w:rPr>
-      <w:t xml:space="preserve">Ausgabestelle: </w:t>
-    </w:r>
-    <w:r>
-      <w:rPr>
-        <w:rStyle w:val="InhaltssteuerelementeabsatzFuerTextbox"/>
-        <w:noProof/>
-      </w:rPr>
-      <mc:AlternateContent>
-        <mc:Choice Requires="wps">
-          <w:drawing>
-            <wp:inline distT="0" distB="0" distL="0" distR="0" wp14:anchorId="4C3106EE" wp14:editId="0FE3AB43">
-              <wp:extent cx="4860000" cy="144000"/>
-              <wp:effectExtent l="0" t="0" r="0" b="2540"/>
-              <wp:docPr id="18" name="issuingOffice" title="Ausgabestelle"/>
-              <wp:cNvGraphicFramePr>
-                <a:graphicFrameLocks xmlns:a="http://schemas.openxmlformats.org/drawingml/2006/main"/>
-              </wp:cNvGraphicFramePr>
-              <a:graphic xmlns:a="http://schemas.openxmlformats.org/drawingml/2006/main">
-                <a:graphicData uri="http://schemas.microsoft.com/office/word/2010/wordprocessingShape">
-                  <wps:wsp>
-                    <wps:cNvSpPr txBox="1">
-                      <a:spLocks noChangeArrowheads="1"/>
-                    </wps:cNvSpPr>
-                    <wps:spPr bwMode="auto">
-                      <a:xfrm>
-                        <a:off x="0" y="0"/>
-                        <a:ext cx="4860000" cy="144000"/>
-                      </a:xfrm>
-                      <a:prstGeom prst="rect">
-                        <a:avLst/>
-                      </a:prstGeom>
-                      <a:solidFill>
-                        <a:srgbClr val="FFFFFF"/>
-                      </a:solidFill>
-                      <a:ln w="9525">
-                        <a:noFill/>
-                        <a:miter lim="800000"/>
-                        <a:headEnd/>
-                        <a:tailEnd/>
-                      </a:ln>
-                    </wps:spPr>
-                    <wps:txbx>
-                      <w:txbxContent>
-                        <w:p>
-                          <w:pPr>
-                            <w:pStyle w:val="Inhaltssteuerelementtextbox"/>
-                          </w:pPr>
-                          <w:r>
-                            <w:t>$</w:t>
-                          </w:r>
-                          <w:proofErr w:type="spellStart"/>
-                          <w:proofErr w:type="gramStart"/>
-                          <w:r>
-                            <w:t>scroll.pageproperty</w:t>
-                          </w:r>
-                          <w:proofErr w:type="spellEnd"/>
-                          <w:proofErr w:type="gramEnd"/>
-                          <w:r>
-                            <w:t>.(Ausgabestelle)</w:t>
-                          </w:r>
-                        </w:p>
-                      </w:txbxContent>
-                    </wps:txbx>
-                    <wps:bodyPr rot="0" vert="horz" wrap="square" lIns="0" tIns="0" rIns="0" bIns="0" anchor="b" anchorCtr="0">
-                      <a:spAutoFit/>
-                    </wps:bodyPr>
-                  </wps:wsp>
-                </a:graphicData>
-              </a:graphic>
-            </wp:inline>
-          </w:drawing>
-        </mc:Choice>
-        <mc:Fallback>
-          <w:pict>
-            <v:shapetype w14:anchorId="4C3106EE" id="_x0000_t202" coordsize="21600,21600" o:spt="202" path="m,l,21600r21600,l21600,xe">
-              <v:stroke joinstyle="miter"/>
-              <v:path gradientshapeok="t" o:connecttype="rect"/>
-            </v:shapetype>
-            <v:shape id="issuingOffice" o:spid="_x0000_s1029" type="#_x0000_t202" alt="Titel: Ausgabestelle" style="width:382.7pt;height:11.35pt;visibility:visible;mso-wrap-style:square;mso-left-percent:-10001;mso-top-percent:-10001;mso-position-horizontal:absolute;mso-position-horizontal-relative:char;mso-position-vertical:absolute;mso-position-vertical-relative:line;mso-left-percent:-10001;mso-top-percent:-10001;v-text-anchor:bottom" o:gfxdata="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" stroked="f">
-              <v:textbox style="mso-fit-shape-to-text:t" inset="0,0,0,0">
-                <w:txbxContent>
-                  <w:p>
-                    <w:pPr>
-                      <w:pStyle w:val="Inhaltssteuerelementtextbox"/>
-                    </w:pPr>
-                    <w:r>
-                      <w:t>$</w:t>
-                    </w:r>
-                    <w:proofErr w:type="spellStart"/>
-                    <w:proofErr w:type="gramStart"/>
-                    <w:r>
-                      <w:t>scroll.pageproperty</w:t>
-                    </w:r>
-                    <w:proofErr w:type="spellEnd"/>
-                    <w:proofErr w:type="gramEnd"/>
-                    <w:r>
-                      <w:t>.(Ausgabestelle)</w:t>
-                    </w:r>
-                  </w:p>
-                </w:txbxContent>
-              </v:textbox>
-              <w10:anchorlock/>
-            </v:shape>
-          </w:pict>
-        </mc:Fallback>
-      </mc:AlternateContent>
-    </w:r>
-  </w:p>
-  <w:p>
-    <w:pPr>
-      <w:spacing w:line="210" w:lineRule="exact"/>
-      <w:contextualSpacing/>
-      <w:rPr>
-        <w:rStyle w:val="Inhaltssteuerelemente"/>
-      </w:rPr>
-    </w:pPr>
-    <w:r>
-      <w:rPr>
-        <w:rStyle w:val="Inhaltssteuerelemente"/>
-      </w:rPr>
-      <w:ptab w:relativeTo="margin" w:alignment="left" w:leader="none"/>
-    </w:r>
-    <w:r>
-      <w:rPr>
-        <w:rStyle w:val="Inhaltssteuerelemente"/>
-      </w:rPr>
-      <w:t xml:space="preserve">Geltungsbereich: </w:t>
-    </w:r>
-    <w:r>
-      <w:rPr>
-        <w:rStyle w:val="InhaltssteuerelementeabsatzFuerTextbox"/>
-        <w:noProof/>
-      </w:rPr>
-      <mc:AlternateContent>
-        <mc:Choice Requires="wps">
-          <w:drawing>
-            <wp:inline distT="0" distB="0" distL="0" distR="0" wp14:anchorId="7972BA19" wp14:editId="415A44B3">
-              <wp:extent cx="4860000" cy="144000"/>
-              <wp:effectExtent l="0" t="0" r="0" b="2540"/>
-              <wp:docPr id="17" name="scope" title="Geltungsbereich"/>
-              <wp:cNvGraphicFramePr>
-                <a:graphicFrameLocks xmlns:a="http://schemas.openxmlformats.org/drawingml/2006/main"/>
-              </wp:cNvGraphicFramePr>
-              <a:graphic xmlns:a="http://schemas.openxmlformats.org/drawingml/2006/main">
-                <a:graphicData uri="http://schemas.microsoft.com/office/word/2010/wordprocessingShape">
-                  <wps:wsp>
-                    <wps:cNvSpPr txBox="1">
-                      <a:spLocks noChangeArrowheads="1"/>
-                    </wps:cNvSpPr>
-                    <wps:spPr bwMode="auto">
-                      <a:xfrm>
-                        <a:off x="0" y="0"/>
-                        <a:ext cx="4860000" cy="144000"/>
-                      </a:xfrm>
-                      <a:prstGeom prst="rect">
-                        <a:avLst/>
-                      </a:prstGeom>
-                      <a:solidFill>
-                        <a:srgbClr val="FFFFFF"/>
-                      </a:solidFill>
-                      <a:ln w="9525">
-                        <a:noFill/>
-                        <a:miter lim="800000"/>
-                        <a:headEnd/>
-                        <a:tailEnd/>
-                      </a:ln>
-                    </wps:spPr>
-                    <wps:txbx>
-                      <w:txbxContent>
-                        <w:p>
-                          <w:pPr>
-                            <w:pStyle w:val="Inhaltssteuerelementtextbox"/>
-                          </w:pPr>
-                          <w:r>
-                            <w:t>$</w:t>
-                          </w:r>
-                          <w:proofErr w:type="spellStart"/>
-                          <w:proofErr w:type="gramStart"/>
-                          <w:r>
-                            <w:t>scroll.pageproperty</w:t>
-                          </w:r>
-                          <w:proofErr w:type="spellEnd"/>
-                          <w:proofErr w:type="gramEnd"/>
-                          <w:r>
-                            <w:t>.(Geltungsbereich)</w:t>
-                          </w:r>
-                        </w:p>
-                      </w:txbxContent>
-                    </wps:txbx>
-                    <wps:bodyPr rot="0" vert="horz" wrap="square" lIns="0" tIns="0" rIns="0" bIns="0" anchor="b" anchorCtr="0">
-                      <a:spAutoFit/>
-                    </wps:bodyPr>
-                  </wps:wsp>
-                </a:graphicData>
-              </a:graphic>
-            </wp:inline>
-          </w:drawing>
-        </mc:Choice>
-        <mc:Fallback>
-          <w:pict>
-            <v:shape w14:anchorId="7972BA19" id="scope" o:spid="_x0000_s1030" type="#_x0000_t202" alt="Titel: Geltungsbereich" style="width:382.7pt;height:11.35pt;visibility:visible;mso-wrap-style:square;mso-left-percent:-10001;mso-top-percent:-10001;mso-position-horizontal:absolute;mso-position-horizontal-relative:char;mso-position-vertical:absolute;mso-position-vertical-relative:line;mso-left-percent:-10001;mso-top-percent:-10001;v-text-anchor:bottom" o:gfxdata="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" stroked="f">
-              <v:textbox style="mso-fit-shape-to-text:t" inset="0,0,0,0">
-                <w:txbxContent>
-                  <w:p>
-                    <w:pPr>
-                      <w:pStyle w:val="Inhaltssteuerelementtextbox"/>
-                    </w:pPr>
-                    <w:r>
-                      <w:t>$</w:t>
-                    </w:r>
-                    <w:proofErr w:type="spellStart"/>
-                    <w:proofErr w:type="gramStart"/>
-                    <w:r>
-                      <w:t>scroll.pageproperty</w:t>
-                    </w:r>
-                    <w:proofErr w:type="spellEnd"/>
-                    <w:proofErr w:type="gramEnd"/>
-                    <w:r>
-                      <w:t>.(Geltungsbereich)</w:t>
-                    </w:r>
-                  </w:p>
-                </w:txbxContent>
-              </v:textbox>
-              <w10:anchorlock/>
-            </v:shape>
-          </w:pict>
-        </mc:Fallback>
-      </mc:AlternateContent>
-    </w:r>
-  </w:p>
-  <w:p>
-    <w:pPr>
-      <w:spacing w:line="210" w:lineRule="exact"/>
-      <w:contextualSpacing/>
-      <w:rPr>
-        <w:rStyle w:val="Inhaltssteuerelemente"/>
-      </w:rPr>
-    </w:pPr>
-  </w:p>
-  <w:p>
-    <w:pPr>
       <w:pStyle w:val="Kopfzeile"/>
     </w:pPr>
   </w:p>
@@ -2849,6 +1335,206 @@
 <w:hdr xmlns:wpc="http://schemas.microsoft.com/office/word/2010/wordprocessingCanvas" xmlns:cx="http://schemas.microsoft.com/office/drawing/2014/chartex" xmlns:cx1="http://schemas.microsoft.com/office/drawing/2015/9/8/chartex" xmlns:mc="http://schemas.openxmlformats.org/markup-compatibility/2006" xmlns:o="urn:schemas-microsoft-com:office:office" xmlns:r="http://schemas.openxmlformats.org/officeDocument/2006/relationships" xmlns:m="http://schemas.openxmlformats.org/officeDocument/2006/math" xmlns:v="urn:schemas-microsoft-com:vml" xmlns:wp14="http://schemas.microsoft.com/office/word/2010/wordprocessingDrawing" xmlns:wp="http://schemas.openxmlformats.org/drawingml/2006/wordprocessingDrawing" xmlns:w10="urn:schemas-microsoft-com:office:word" xmlns:w="http://schemas.openxmlformats.org/wordprocessingml/2006/main" xmlns:w14="http://schemas.microsoft.com/office/word/2010/wordml" xmlns:w15="http://schemas.microsoft.com/office/word/2012/wordml" xmlns:w16se="http://schemas.microsoft.com/office/word/2015/wordml/symex" xmlns:wpg="http://schemas.microsoft.com/office/word/2010/wordprocessingGroup" xmlns:wpi="http://schemas.microsoft.com/office/word/2010/wordprocessingInk" xmlns:wne="http://schemas.microsoft.com/office/word/2006/wordml" xmlns:wps="http://schemas.microsoft.com/office/word/2010/wordprocessingShape" mc:Ignorable="w14 w15 w16se wp14">
   <w:p>
     <w:pPr>
+      <w:spacing w:line="210" w:lineRule="exact"/>
+      <w:contextualSpacing/>
+      <w:rPr>
+        <w:rStyle w:val="Inhaltssteuerelemente"/>
+      </w:rPr>
+    </w:pPr>
+    <w:r>
+      <w:rPr>
+        <w:rStyle w:val="Inhaltssteuerelemente"/>
+      </w:rPr>
+      <w:ptab w:relativeTo="margin" w:alignment="left" w:leader="none"/>
+    </w:r>
+    <w:r>
+      <w:rPr>
+        <w:rStyle w:val="Inhaltssteuerelemente"/>
+      </w:rPr>
+      <w:ptab w:relativeTo="margin" w:alignment="left" w:leader="none"/>
+    </w:r>
+    <w:r>
+      <w:rPr>
+        <w:rStyle w:val="Inhaltssteuerelemente"/>
+      </w:rPr>
+      <w:t xml:space="preserve">Titel: </w:t>
+    </w:r>
+    <w:sdt>
+      <w:sdtPr>
+        <w:rPr>
+          <w:rStyle w:val="Inhaltssteuerelemente"/>
+        </w:rPr>
+        <w:alias w:val="Titel"/>
+        <w:tag w:val="title"/>
+        <w:id w:val="-1474207690"/>
+        <w:placeholder>
+          <w:docPart w:val="DefaultPlaceholder_-1854013440"/>
+        </w:placeholder>
+      </w:sdtPr>
+      <w:sdtEndPr>
+        <w:rPr>
+          <w:rStyle w:val="Inhaltssteuerelemente"/>
+        </w:rPr>
+      </w:sdtEndPr>
+      <w:sdtContent>
+        <w:r>
+          <w:rPr>
+            <w:rStyle w:val="Inhaltssteuerelemente"/>
+          </w:rPr>
+          <w:t>$</w:t>
+        </w:r>
+        <w:proofErr w:type="spellStart"/>
+        <w:r>
+          <w:rPr>
+            <w:rStyle w:val="Inhaltssteuerelemente"/>
+          </w:rPr>
+          <w:t>scroll.title</w:t>
+        </w:r>
+        <w:proofErr w:type="spellEnd"/>
+      </w:sdtContent>
+    </w:sdt>
+  </w:p>
+  <w:p>
+    <w:pPr>
+      <w:spacing w:line="210" w:lineRule="exact"/>
+      <w:contextualSpacing/>
+      <w:rPr>
+        <w:rStyle w:val="Inhaltssteuerelemente"/>
+      </w:rPr>
+    </w:pPr>
+    <w:r>
+      <w:rPr>
+        <w:rStyle w:val="Inhaltssteuerelemente"/>
+      </w:rPr>
+      <w:t xml:space="preserve">Ausgabestelle: </w:t>
+    </w:r>
+    <w:sdt>
+      <w:sdtPr>
+        <w:rPr>
+          <w:rStyle w:val="Inhaltssteuerelemente"/>
+        </w:rPr>
+        <w:alias w:val="Ausgabestelle"/>
+        <w:tag w:val="issuingAuthority"/>
+        <w:id w:val="1888832491"/>
+        <w:placeholder>
+          <w:docPart w:val="C3DA5388700341D99A389D19C56ABFA8"/>
+        </w:placeholder>
+      </w:sdtPr>
+      <w:sdtEndPr>
+        <w:rPr>
+          <w:rStyle w:val="Inhaltssteuerelemente"/>
+        </w:rPr>
+      </w:sdtEndPr>
+      <w:sdtContent>
+        <w:r>
+          <w:rPr>
+            <w:rStyle w:val="Inhaltssteuerelemente"/>
+          </w:rPr>
+          <w:t>$</w:t>
+        </w:r>
+        <w:proofErr w:type="spellStart"/>
+        <w:r>
+          <w:rPr>
+            <w:rStyle w:val="Inhaltssteuerelemente"/>
+          </w:rPr>
+          <w:t>scroll.pageproperty</w:t>
+        </w:r>
+        <w:proofErr w:type="spellEnd"/>
+        <w:r>
+          <w:rPr>
+            <w:rStyle w:val="Inhaltssteuerelemente"/>
+          </w:rPr>
+          <w:t>.(Ausgabestelle)</w:t>
+        </w:r>
+      </w:sdtContent>
+    </w:sdt>
+  </w:p>
+  <w:p>
+    <w:pPr>
+      <w:spacing w:line="210" w:lineRule="exact"/>
+      <w:contextualSpacing/>
+      <w:rPr>
+        <w:rStyle w:val="Inhaltssteuerelemente"/>
+      </w:rPr>
+    </w:pPr>
+    <w:r>
+      <w:rPr>
+        <w:rStyle w:val="Inhaltssteuerelemente"/>
+      </w:rPr>
+      <w:ptab w:relativeTo="margin" w:alignment="left" w:leader="none"/>
+    </w:r>
+    <w:r>
+      <w:rPr>
+        <w:rStyle w:val="Inhaltssteuerelemente"/>
+      </w:rPr>
+      <w:t xml:space="preserve">Geltungsbereich: </w:t>
+    </w:r>
+    <w:sdt>
+      <w:sdtPr>
+        <w:rPr>
+          <w:rStyle w:val="Inhaltssteuerelemente"/>
+        </w:rPr>
+        <w:alias w:val="Geltungsbereich"/>
+        <w:tag w:val="scope"/>
+        <w:id w:val="460228160"/>
+        <w:placeholder>
+          <w:docPart w:val="E23C79BC231042199DAC272F896D1CAB"/>
+        </w:placeholder>
+      </w:sdtPr>
+      <w:sdtEndPr>
+        <w:rPr>
+          <w:rStyle w:val="Inhaltssteuerelemente"/>
+        </w:rPr>
+      </w:sdtEndPr>
+      <w:sdtContent>
+        <w:r>
+          <w:rPr>
+            <w:rStyle w:val="Inhaltssteuerelemente"/>
+          </w:rPr>
+          <w:t>$</w:t>
+        </w:r>
+        <w:proofErr w:type="spellStart"/>
+        <w:r>
+          <w:rPr>
+            <w:rStyle w:val="Inhaltssteuerelemente"/>
+          </w:rPr>
+          <w:t>scroll.pageproperty</w:t>
+        </w:r>
+        <w:proofErr w:type="spellEnd"/>
+        <w:r>
+          <w:rPr>
+            <w:rStyle w:val="Inhaltssteuerelemente"/>
+          </w:rPr>
+          <w:t>.(Geltungsbereich)</w:t>
+        </w:r>
+      </w:sdtContent>
+    </w:sdt>
+  </w:p>
+  <w:p>
+    <w:pPr>
+      <w:spacing w:line="210" w:lineRule="exact"/>
+      <w:contextualSpacing/>
+      <w:rPr>
+        <w:rStyle w:val="Inhaltssteuerelemente"/>
+      </w:rPr>
+    </w:pPr>
+  </w:p>
+  <w:p>
+    <w:pPr>
+      <w:spacing w:line="210" w:lineRule="exact"/>
+      <w:contextualSpacing/>
+      <w:rPr>
+        <w:rStyle w:val="Inhaltssteuerelemente"/>
+      </w:rPr>
+    </w:pPr>
+  </w:p>
+</w:hdr>
+</file>
+
+<file path=word/header3.xml><?xml version="1.0" encoding="utf-8"?>
+<w:hdr xmlns:wpc="http://schemas.microsoft.com/office/word/2010/wordprocessingCanvas" xmlns:cx="http://schemas.microsoft.com/office/drawing/2014/chartex" xmlns:cx1="http://schemas.microsoft.com/office/drawing/2015/9/8/chartex" xmlns:mc="http://schemas.openxmlformats.org/markup-compatibility/2006" xmlns:o="urn:schemas-microsoft-com:office:office" xmlns:r="http://schemas.openxmlformats.org/officeDocument/2006/relationships" xmlns:m="http://schemas.openxmlformats.org/officeDocument/2006/math" xmlns:v="urn:schemas-microsoft-com:vml" xmlns:wp14="http://schemas.microsoft.com/office/word/2010/wordprocessingDrawing" xmlns:wp="http://schemas.openxmlformats.org/drawingml/2006/wordprocessingDrawing" xmlns:w10="urn:schemas-microsoft-com:office:word" xmlns:w="http://schemas.openxmlformats.org/wordprocessingml/2006/main" xmlns:w14="http://schemas.microsoft.com/office/word/2010/wordml" xmlns:w15="http://schemas.microsoft.com/office/word/2012/wordml" xmlns:w16se="http://schemas.microsoft.com/office/word/2015/wordml/symex" xmlns:wpg="http://schemas.microsoft.com/office/word/2010/wordprocessingGroup" xmlns:wpi="http://schemas.microsoft.com/office/word/2010/wordprocessingInk" xmlns:wne="http://schemas.microsoft.com/office/word/2006/wordml" xmlns:wps="http://schemas.microsoft.com/office/word/2010/wordprocessingShape" mc:Ignorable="w14 w15 w16se wp14">
+  <w:p>
+    <w:pPr>
       <w:spacing w:before="100" w:line="210" w:lineRule="exact"/>
       <w:contextualSpacing/>
       <w:rPr>
@@ -2866,7 +1552,7 @@
       <mc:AlternateContent>
         <mc:Choice Requires="wps">
           <w:drawing>
-            <wp:anchor distT="45720" distB="45720" distL="114300" distR="114300" simplePos="0" relativeHeight="251663360" behindDoc="0" locked="0" layoutInCell="1" allowOverlap="1" wp14:anchorId="5E8A62E7" wp14:editId="7E0132DF">
+            <wp:anchor distT="45720" distB="45720" distL="114300" distR="114300" simplePos="0" relativeHeight="251659264" behindDoc="0" locked="0" layoutInCell="1" allowOverlap="1" wp14:anchorId="45344469" wp14:editId="01313888">
               <wp:simplePos x="0" y="0"/>
               <wp:positionH relativeFrom="page">
                 <wp:posOffset>504190</wp:posOffset>
@@ -2932,10 +1618,10 @@
                                   <w:noProof/>
                                 </w:rPr>
                                 <w:drawing>
-                                  <wp:inline distT="0" distB="0" distL="0" distR="0">
+                                  <wp:inline distT="0" distB="0" distL="0" distR="0" wp14:anchorId="30B03481" wp14:editId="72DB00CB">
                                     <wp:extent cx="2514600" cy="411480"/>
                                     <wp:effectExtent l="0" t="0" r="0" b="7620"/>
-                                    <wp:docPr id="7" name="Grafik 7" descr="FHGR_rgb_granit"/>
+                                    <wp:docPr id="20" name="Grafik 20" descr="FHGR_rgb_granit"/>
                                     <wp:cNvGraphicFramePr>
                                       <a:graphicFrameLocks xmlns:a="http://schemas.openxmlformats.org/drawingml/2006/main" noChangeAspect="1"/>
                                     </wp:cNvGraphicFramePr>
@@ -3010,11 +1696,11 @@
         </mc:Choice>
         <mc:Fallback>
           <w:pict>
-            <v:shapetype w14:anchorId="5E8A62E7" id="_x0000_t202" coordsize="21600,21600" o:spt="202" path="m,l,21600r21600,l21600,xe">
+            <v:shapetype w14:anchorId="45344469" id="_x0000_t202" coordsize="21600,21600" o:spt="202" path="m,l,21600r21600,l21600,xe">
               <v:stroke joinstyle="miter"/>
               <v:path gradientshapeok="t" o:connecttype="rect"/>
             </v:shapetype>
-            <v:shape id="Logo" o:spid="_x0000_s1031" type="#_x0000_t202" style="position:absolute;margin-left:39.7pt;margin-top:39.7pt;width:271.3pt;height:55.55pt;z-index:251663360;visibility:visible;mso-wrap-style:square;mso-width-percent:0;mso-height-percent:0;mso-wrap-distance-left:9pt;mso-wrap-distance-top:3.6pt;mso-wrap-distance-right:9pt;mso-wrap-distance-bottom:3.6pt;mso-position-horizontal:absolute;mso-position-horizontal-relative:page;mso-position-vertical:absolute;mso-position-vertical-relative:page;mso-width-percent:0;mso-height-percent:0;mso-width-relative:margin;mso-height-relative:margin;v-text-anchor:top" o:gfxdata="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" stroked="f">
+            <v:shape id="Logo" o:spid="_x0000_s1026" type="#_x0000_t202" style="position:absolute;margin-left:39.7pt;margin-top:39.7pt;width:271.3pt;height:55.55pt;z-index:251659264;visibility:visible;mso-wrap-style:square;mso-width-percent:0;mso-height-percent:0;mso-wrap-distance-left:9pt;mso-wrap-distance-top:3.6pt;mso-wrap-distance-right:9pt;mso-wrap-distance-bottom:3.6pt;mso-position-horizontal:absolute;mso-position-horizontal-relative:page;mso-position-vertical:absolute;mso-position-vertical-relative:page;mso-width-percent:0;mso-height-percent:0;mso-width-relative:margin;mso-height-relative:margin;v-text-anchor:top" o:gfxdata="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" stroked="f">
               <v:textbox style="mso-fit-shape-to-text:t" inset="0,0,0,0">
                 <w:txbxContent>
                   <w:sdt>
@@ -3042,10 +1728,10 @@
                             <w:noProof/>
                           </w:rPr>
                           <w:drawing>
-                            <wp:inline distT="0" distB="0" distL="0" distR="0">
+                            <wp:inline distT="0" distB="0" distL="0" distR="0" wp14:anchorId="30B03481" wp14:editId="72DB00CB">
                               <wp:extent cx="2514600" cy="411480"/>
                               <wp:effectExtent l="0" t="0" r="0" b="7620"/>
-                              <wp:docPr id="7" name="Grafik 7" descr="FHGR_rgb_granit"/>
+                              <wp:docPr id="20" name="Grafik 20" descr="FHGR_rgb_granit"/>
                               <wp:cNvGraphicFramePr>
                                 <a:graphicFrameLocks xmlns:a="http://schemas.openxmlformats.org/drawingml/2006/main" noChangeAspect="1"/>
                               </wp:cNvGraphicFramePr>
@@ -3113,716 +1799,6 @@
   <w:p>
     <w:pPr>
       <w:pStyle w:val="Kopfzeile"/>
-      <w:rPr>
-        <w:rStyle w:val="Inhaltssteuerelemente"/>
-        <w:color w:val="auto"/>
-      </w:rPr>
-    </w:pPr>
-  </w:p>
-</w:hdr>
-</file>
-
-<file path=word/header3.xml><?xml version="1.0" encoding="utf-8"?>
-<w:hdr xmlns:wpc="http://schemas.microsoft.com/office/word/2010/wordprocessingCanvas" xmlns:cx="http://schemas.microsoft.com/office/drawing/2014/chartex" xmlns:cx1="http://schemas.microsoft.com/office/drawing/2015/9/8/chartex" xmlns:mc="http://schemas.openxmlformats.org/markup-compatibility/2006" xmlns:o="urn:schemas-microsoft-com:office:office" xmlns:r="http://schemas.openxmlformats.org/officeDocument/2006/relationships" xmlns:m="http://schemas.openxmlformats.org/officeDocument/2006/math" xmlns:v="urn:schemas-microsoft-com:vml" xmlns:wp14="http://schemas.microsoft.com/office/word/2010/wordprocessingDrawing" xmlns:wp="http://schemas.openxmlformats.org/drawingml/2006/wordprocessingDrawing" xmlns:w10="urn:schemas-microsoft-com:office:word" xmlns:w="http://schemas.openxmlformats.org/wordprocessingml/2006/main" xmlns:w14="http://schemas.microsoft.com/office/word/2010/wordml" xmlns:w15="http://schemas.microsoft.com/office/word/2012/wordml" xmlns:w16se="http://schemas.microsoft.com/office/word/2015/wordml/symex" xmlns:wpg="http://schemas.microsoft.com/office/word/2010/wordprocessingGroup" xmlns:wpi="http://schemas.microsoft.com/office/word/2010/wordprocessingInk" xmlns:wne="http://schemas.microsoft.com/office/word/2006/wordml" xmlns:wps="http://schemas.microsoft.com/office/word/2010/wordprocessingShape" mc:Ignorable="w14 w15 w16se wp14">
-  <w:p>
-    <w:pPr>
-      <w:spacing w:before="100" w:line="210" w:lineRule="exact"/>
-      <w:ind w:left="4995"/>
-      <w:contextualSpacing/>
-      <w:rPr>
-        <w:sz w:val="16"/>
-        <w:szCs w:val="16"/>
-        <w:lang w:val="it-CH"/>
-      </w:rPr>
-    </w:pPr>
-    <w:r>
-      <w:rPr>
-        <w:noProof/>
-        <w:sz w:val="16"/>
-        <w:szCs w:val="16"/>
-      </w:rPr>
-      <mc:AlternateContent>
-        <mc:Choice Requires="wps">
-          <w:drawing>
-            <wp:anchor distT="45720" distB="45720" distL="114300" distR="114300" simplePos="0" relativeHeight="251661312" behindDoc="0" locked="0" layoutInCell="1" allowOverlap="1">
-              <wp:simplePos x="0" y="0"/>
-              <wp:positionH relativeFrom="column">
-                <wp:posOffset>-277104</wp:posOffset>
-              </wp:positionH>
-              <wp:positionV relativeFrom="paragraph">
-                <wp:posOffset>-241446</wp:posOffset>
-              </wp:positionV>
-              <wp:extent cx="3446585" cy="1125416"/>
-              <wp:effectExtent l="0" t="0" r="1905" b="3175"/>
-              <wp:wrapNone/>
-              <wp:docPr id="217" name="Logo"/>
-              <wp:cNvGraphicFramePr>
-                <a:graphicFrameLocks xmlns:a="http://schemas.openxmlformats.org/drawingml/2006/main"/>
-              </wp:cNvGraphicFramePr>
-              <a:graphic xmlns:a="http://schemas.openxmlformats.org/drawingml/2006/main">
-                <a:graphicData uri="http://schemas.microsoft.com/office/word/2010/wordprocessingShape">
-                  <wps:wsp>
-                    <wps:cNvSpPr txBox="1">
-                      <a:spLocks noChangeArrowheads="1"/>
-                    </wps:cNvSpPr>
-                    <wps:spPr bwMode="auto">
-                      <a:xfrm>
-                        <a:off x="0" y="0"/>
-                        <a:ext cx="3446585" cy="1125416"/>
-                      </a:xfrm>
-                      <a:prstGeom prst="rect">
-                        <a:avLst/>
-                      </a:prstGeom>
-                      <a:solidFill>
-                        <a:srgbClr val="FFFFFF"/>
-                      </a:solidFill>
-                      <a:ln w="9525">
-                        <a:noFill/>
-                        <a:miter lim="800000"/>
-                        <a:headEnd/>
-                        <a:tailEnd/>
-                      </a:ln>
-                    </wps:spPr>
-                    <wps:txbx>
-                      <w:txbxContent>
-                        <w:sdt>
-                          <w:sdtPr>
-                            <w:alias w:val="Logo"/>
-                            <w:tag w:val="logo"/>
-                            <w:id w:val="1371499119"/>
-                            <w:docPartList>
-                              <w:docPartGallery w:val="Quick Parts"/>
-                              <w:docPartCategory w:val="Logos"/>
-                            </w:docPartList>
-                          </w:sdtPr>
-                          <w:sdtEndPr/>
-                          <w:sdtContent>
-                            <w:p>
-                              <w:r>
-                                <w:rPr>
-                                  <w:noProof/>
-                                </w:rPr>
-                                <w:drawing>
-                                  <wp:inline distT="0" distB="0" distL="0" distR="0">
-                                    <wp:extent cx="3063240" cy="906780"/>
-                                    <wp:effectExtent l="0" t="0" r="0" b="0"/>
-                                    <wp:docPr id="8" name="Grafik 8" descr="htw_chur_logo_rgb"/>
-                                    <wp:cNvGraphicFramePr>
-                                      <a:graphicFrameLocks xmlns:a="http://schemas.openxmlformats.org/drawingml/2006/main" noChangeAspect="1"/>
-                                    </wp:cNvGraphicFramePr>
-                                    <a:graphic xmlns:a="http://schemas.openxmlformats.org/drawingml/2006/main">
-                                      <a:graphicData uri="http://schemas.openxmlformats.org/drawingml/2006/picture">
-                                        <pic:pic xmlns:pic="http://schemas.openxmlformats.org/drawingml/2006/picture">
-                                          <pic:nvPicPr>
-                                            <pic:cNvPr id="0" name="Picture 3" descr="htw_chur_logo_rgb"/>
-                                            <pic:cNvPicPr>
-                                              <a:picLocks noChangeAspect="1" noChangeArrowheads="1"/>
-                                            </pic:cNvPicPr>
-                                          </pic:nvPicPr>
-                                          <pic:blipFill>
-                                            <a:blip r:embed="rId1">
-                                              <a:extLst>
-                                                <a:ext uri="{28A0092B-C50C-407E-A947-70E740481C1C}">
-                                                  <a14:useLocalDpi xmlns:a14="http://schemas.microsoft.com/office/drawing/2010/main" val="0"/>
-                                                </a:ext>
-                                              </a:extLst>
-                                            </a:blip>
-                                            <a:srcRect/>
-                                            <a:stretch>
-                                              <a:fillRect/>
-                                            </a:stretch>
-                                          </pic:blipFill>
-                                          <pic:spPr bwMode="auto">
-                                            <a:xfrm>
-                                              <a:off x="0" y="0"/>
-                                              <a:ext cx="3063240" cy="906780"/>
-                                            </a:xfrm>
-                                            <a:prstGeom prst="rect">
-                                              <a:avLst/>
-                                            </a:prstGeom>
-                                            <a:noFill/>
-                                            <a:ln>
-                                              <a:noFill/>
-                                            </a:ln>
-                                          </pic:spPr>
-                                        </pic:pic>
-                                      </a:graphicData>
-                                    </a:graphic>
-                                  </wp:inline>
-                                </w:drawing>
-                              </w:r>
-                            </w:p>
-                          </w:sdtContent>
-                        </w:sdt>
-                        <w:p/>
-                      </w:txbxContent>
-                    </wps:txbx>
-                    <wps:bodyPr rot="0" vert="horz" wrap="square" lIns="91440" tIns="45720" rIns="91440" bIns="45720" anchor="t" anchorCtr="0">
-                      <a:spAutoFit/>
-                    </wps:bodyPr>
-                  </wps:wsp>
-                </a:graphicData>
-              </a:graphic>
-              <wp14:sizeRelH relativeFrom="margin">
-                <wp14:pctWidth>0</wp14:pctWidth>
-              </wp14:sizeRelH>
-              <wp14:sizeRelV relativeFrom="margin">
-                <wp14:pctHeight>0</wp14:pctHeight>
-              </wp14:sizeRelV>
-            </wp:anchor>
-          </w:drawing>
-        </mc:Choice>
-        <mc:Fallback>
-          <w:pict>
-            <v:shapetype id="_x0000_t202" coordsize="21600,21600" o:spt="202" path="m,l,21600r21600,l21600,xe">
-              <v:stroke joinstyle="miter"/>
-              <v:path gradientshapeok="t" o:connecttype="rect"/>
-            </v:shapetype>
-            <v:shape id="_x0000_s1034" type="#_x0000_t202" style="position:absolute;left:0;text-align:left;margin-left:-21.8pt;margin-top:-19pt;width:271.4pt;height:88.6pt;z-index:251661312;visibility:visible;mso-wrap-style:square;mso-width-percent:0;mso-height-percent:0;mso-wrap-distance-left:9pt;mso-wrap-distance-top:3.6pt;mso-wrap-distance-right:9pt;mso-wrap-distance-bottom:3.6pt;mso-position-horizontal:absolute;mso-position-horizontal-relative:text;mso-position-vertical:absolute;mso-position-vertical-relative:text;mso-width-percent:0;mso-height-percent:0;mso-width-relative:margin;mso-height-relative:margin;v-text-anchor:top" o:gfxdata="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" stroked="f">
-              <v:textbox style="mso-fit-shape-to-text:t">
-                <w:txbxContent>
-                  <w:sdt>
-                    <w:sdtPr>
-                      <w:alias w:val="Logo"/>
-                      <w:tag w:val="logo"/>
-                      <w:id w:val="1371499119"/>
-                      <w:docPartList>
-                        <w:docPartGallery w:val="Quick Parts"/>
-                        <w:docPartCategory w:val="Logos"/>
-                      </w:docPartList>
-                    </w:sdtPr>
-                    <w:sdtEndPr/>
-                    <w:sdtContent>
-                      <w:p>
-                        <w:r>
-                          <w:rPr>
-                            <w:noProof/>
-                          </w:rPr>
-                          <w:drawing>
-                            <wp:inline distT="0" distB="0" distL="0" distR="0">
-                              <wp:extent cx="3063240" cy="906780"/>
-                              <wp:effectExtent l="0" t="0" r="0" b="0"/>
-                              <wp:docPr id="8" name="Grafik 8" descr="htw_chur_logo_rgb"/>
-                              <wp:cNvGraphicFramePr>
-                                <a:graphicFrameLocks xmlns:a="http://schemas.openxmlformats.org/drawingml/2006/main" noChangeAspect="1"/>
-                              </wp:cNvGraphicFramePr>
-                              <a:graphic xmlns:a="http://schemas.openxmlformats.org/drawingml/2006/main">
-                                <a:graphicData uri="http://schemas.openxmlformats.org/drawingml/2006/picture">
-                                  <pic:pic xmlns:pic="http://schemas.openxmlformats.org/drawingml/2006/picture">
-                                    <pic:nvPicPr>
-                                      <pic:cNvPr id="0" name="Picture 3" descr="htw_chur_logo_rgb"/>
-                                      <pic:cNvPicPr>
-                                        <a:picLocks noChangeAspect="1" noChangeArrowheads="1"/>
-                                      </pic:cNvPicPr>
-                                    </pic:nvPicPr>
-                                    <pic:blipFill>
-                                      <a:blip r:embed="rId1">
-                                        <a:extLst>
-                                          <a:ext uri="{28A0092B-C50C-407E-A947-70E740481C1C}">
-                                            <a14:useLocalDpi xmlns:a14="http://schemas.microsoft.com/office/drawing/2010/main" val="0"/>
-                                          </a:ext>
-                                        </a:extLst>
-                                      </a:blip>
-                                      <a:srcRect/>
-                                      <a:stretch>
-                                        <a:fillRect/>
-                                      </a:stretch>
-                                    </pic:blipFill>
-                                    <pic:spPr bwMode="auto">
-                                      <a:xfrm>
-                                        <a:off x="0" y="0"/>
-                                        <a:ext cx="3063240" cy="906780"/>
-                                      </a:xfrm>
-                                      <a:prstGeom prst="rect">
-                                        <a:avLst/>
-                                      </a:prstGeom>
-                                      <a:noFill/>
-                                      <a:ln>
-                                        <a:noFill/>
-                                      </a:ln>
-                                    </pic:spPr>
-                                  </pic:pic>
-                                </a:graphicData>
-                              </a:graphic>
-                            </wp:inline>
-                          </w:drawing>
-                        </w:r>
-                      </w:p>
-                    </w:sdtContent>
-                  </w:sdt>
-                  <w:p/>
-                </w:txbxContent>
-              </v:textbox>
-            </v:shape>
-          </w:pict>
-        </mc:Fallback>
-      </mc:AlternateContent>
-    </w:r>
-    <w:r>
-      <w:br/>
-    </w:r>
-    <w:r>
-      <w:rPr>
-        <w:sz w:val="16"/>
-        <w:szCs w:val="16"/>
-      </w:rPr>
-      <w:t xml:space="preserve">Die </w:t>
-    </w:r>
-    <w:r>
-      <w:rPr>
-        <w:sz w:val="16"/>
-        <w:szCs w:val="16"/>
-      </w:rPr>
-      <w:t>innovative</w:t>
-    </w:r>
-    <w:r>
-      <w:rPr>
-        <w:sz w:val="16"/>
-        <w:szCs w:val="16"/>
-      </w:rPr>
-      <w:t xml:space="preserve"> Fachhochschule</w:t>
-    </w:r>
-    <w:r>
-      <w:rPr>
-        <w:sz w:val="16"/>
-        <w:szCs w:val="16"/>
-      </w:rPr>
-      <w:t xml:space="preserve"> aus Graubünden.</w:t>
-    </w:r>
-    <w:r>
-      <w:rPr>
-        <w:sz w:val="16"/>
-        <w:szCs w:val="16"/>
-      </w:rPr>
-      <w:br/>
-    </w:r>
-    <w:r>
-      <w:rPr>
-        <w:sz w:val="16"/>
-        <w:szCs w:val="16"/>
-        <w:lang w:val="rm-CH"/>
-      </w:rPr>
-      <w:t>L’innovativa scuola universitaria professionale dei Grigioni.</w:t>
-    </w:r>
-    <w:r>
-      <w:rPr>
-        <w:sz w:val="16"/>
-        <w:szCs w:val="16"/>
-        <w:lang w:val="it-IT"/>
-      </w:rPr>
-      <w:br/>
-    </w:r>
-    <w:r>
-      <w:rPr>
-        <w:sz w:val="16"/>
-        <w:szCs w:val="16"/>
-        <w:lang w:val="it-CH"/>
-      </w:rPr>
-      <w:t>L’</w:t>
-    </w:r>
-    <w:r>
-      <w:rPr>
-        <w:sz w:val="16"/>
-        <w:szCs w:val="16"/>
-        <w:lang w:val="it-CH"/>
-      </w:rPr>
-      <w:t xml:space="preserve">innovativa scola </w:t>
-    </w:r>
-    <w:proofErr w:type="spellStart"/>
-    <w:r>
-      <w:rPr>
-        <w:sz w:val="16"/>
-        <w:szCs w:val="16"/>
-        <w:lang w:val="it-CH"/>
-      </w:rPr>
-      <w:t>universitara</w:t>
-    </w:r>
-    <w:proofErr w:type="spellEnd"/>
-    <w:r>
-      <w:rPr>
-        <w:sz w:val="16"/>
-        <w:szCs w:val="16"/>
-        <w:lang w:val="it-CH"/>
-      </w:rPr>
-      <w:t xml:space="preserve"> </w:t>
-    </w:r>
-    <w:proofErr w:type="spellStart"/>
-    <w:r>
-      <w:rPr>
-        <w:sz w:val="16"/>
-        <w:szCs w:val="16"/>
-        <w:lang w:val="it-CH"/>
-      </w:rPr>
-      <w:t>professiunala</w:t>
-    </w:r>
-    <w:proofErr w:type="spellEnd"/>
-    <w:r>
-      <w:rPr>
-        <w:sz w:val="16"/>
-        <w:szCs w:val="16"/>
-        <w:lang w:val="it-CH"/>
-      </w:rPr>
-      <w:t xml:space="preserve"> dal </w:t>
-    </w:r>
-    <w:proofErr w:type="spellStart"/>
-    <w:r>
-      <w:rPr>
-        <w:sz w:val="16"/>
-        <w:szCs w:val="16"/>
-        <w:lang w:val="it-CH"/>
-      </w:rPr>
-      <w:t>Grischun</w:t>
-    </w:r>
-    <w:proofErr w:type="spellEnd"/>
-    <w:r>
-      <w:rPr>
-        <w:sz w:val="16"/>
-        <w:szCs w:val="16"/>
-        <w:lang w:val="it-CH"/>
-      </w:rPr>
-      <w:t>.</w:t>
-    </w:r>
-    <w:r>
-      <w:rPr>
-        <w:sz w:val="16"/>
-        <w:szCs w:val="16"/>
-        <w:lang w:val="it-CH"/>
-      </w:rPr>
-      <w:br/>
-    </w:r>
-    <w:r>
-      <w:rPr>
-        <w:sz w:val="16"/>
-        <w:szCs w:val="16"/>
-        <w:lang w:val="it-CH"/>
-      </w:rPr>
-      <w:br/>
-    </w:r>
-  </w:p>
-</w:hdr>
-</file>
-
-<file path=word/header4.xml><?xml version="1.0" encoding="utf-8"?>
-<w:hdr xmlns:wpc="http://schemas.microsoft.com/office/word/2010/wordprocessingCanvas" xmlns:cx="http://schemas.microsoft.com/office/drawing/2014/chartex" xmlns:cx1="http://schemas.microsoft.com/office/drawing/2015/9/8/chartex" xmlns:mc="http://schemas.openxmlformats.org/markup-compatibility/2006" xmlns:o="urn:schemas-microsoft-com:office:office" xmlns:r="http://schemas.openxmlformats.org/officeDocument/2006/relationships" xmlns:m="http://schemas.openxmlformats.org/officeDocument/2006/math" xmlns:v="urn:schemas-microsoft-com:vml" xmlns:wp14="http://schemas.microsoft.com/office/word/2010/wordprocessingDrawing" xmlns:wp="http://schemas.openxmlformats.org/drawingml/2006/wordprocessingDrawing" xmlns:w10="urn:schemas-microsoft-com:office:word" xmlns:w="http://schemas.openxmlformats.org/wordprocessingml/2006/main" xmlns:w14="http://schemas.microsoft.com/office/word/2010/wordml" xmlns:w15="http://schemas.microsoft.com/office/word/2012/wordml" xmlns:w16se="http://schemas.microsoft.com/office/word/2015/wordml/symex" xmlns:wpg="http://schemas.microsoft.com/office/word/2010/wordprocessingGroup" xmlns:wpi="http://schemas.microsoft.com/office/word/2010/wordprocessingInk" xmlns:wne="http://schemas.microsoft.com/office/word/2006/wordml" xmlns:wps="http://schemas.microsoft.com/office/word/2010/wordprocessingShape" mc:Ignorable="w14 w15 w16se wp14">
-  <w:p>
-    <w:pPr>
-      <w:spacing w:line="210" w:lineRule="exact"/>
-      <w:contextualSpacing/>
-      <w:rPr>
-        <w:rStyle w:val="Inhaltssteuerelemente"/>
-      </w:rPr>
-    </w:pPr>
-    <w:r>
-      <w:rPr>
-        <w:rStyle w:val="Inhaltssteuerelemente"/>
-      </w:rPr>
-      <w:ptab w:relativeTo="margin" w:alignment="left" w:leader="none"/>
-    </w:r>
-    <w:r>
-      <w:rPr>
-        <w:rStyle w:val="Inhaltssteuerelemente"/>
-      </w:rPr>
-      <w:ptab w:relativeTo="margin" w:alignment="left" w:leader="none"/>
-    </w:r>
-    <w:r>
-      <w:rPr>
-        <w:rStyle w:val="Inhaltssteuerelemente"/>
-      </w:rPr>
-      <w:t xml:space="preserve">Titel: </w:t>
-    </w:r>
-    <w:sdt>
-      <w:sdtPr>
-        <w:rPr>
-          <w:rStyle w:val="Inhaltssteuerelemente"/>
-        </w:rPr>
-        <w:alias w:val="Titel"/>
-        <w:tag w:val="title"/>
-        <w:id w:val="-1474207690"/>
-        <w:placeholder>
-          <w:docPart w:val="DefaultPlaceholder_-1854013440"/>
-        </w:placeholder>
-      </w:sdtPr>
-      <w:sdtEndPr>
-        <w:rPr>
-          <w:rStyle w:val="Inhaltssteuerelemente"/>
-        </w:rPr>
-      </w:sdtEndPr>
-      <w:sdtContent>
-        <w:r>
-          <w:rPr>
-            <w:rStyle w:val="Inhaltssteuerelemente"/>
-          </w:rPr>
-          <w:t>$</w:t>
-        </w:r>
-        <w:proofErr w:type="spellStart"/>
-        <w:r>
-          <w:rPr>
-            <w:rStyle w:val="Inhaltssteuerelemente"/>
-          </w:rPr>
-          <w:t>scroll.title</w:t>
-        </w:r>
-        <w:proofErr w:type="spellEnd"/>
-      </w:sdtContent>
-    </w:sdt>
-  </w:p>
-  <w:p>
-    <w:pPr>
-      <w:spacing w:line="210" w:lineRule="exact"/>
-      <w:contextualSpacing/>
-      <w:rPr>
-        <w:rStyle w:val="KopfzeileZchn"/>
-      </w:rPr>
-    </w:pPr>
-    <w:r>
-      <w:rPr>
-        <w:rStyle w:val="Inhaltssteuerelemente"/>
-      </w:rPr>
-      <w:t xml:space="preserve">Ausgabestelle: </w:t>
-    </w:r>
-    <w:r>
-      <w:rPr>
-        <w:rStyle w:val="InhaltssteuerelementeabsatzFuerTextbox"/>
-        <w:noProof/>
-      </w:rPr>
-      <mc:AlternateContent>
-        <mc:Choice Requires="wps">
-          <w:drawing>
-            <wp:inline distT="0" distB="0" distL="0" distR="0" wp14:anchorId="7B95B41F" wp14:editId="392C0126">
-              <wp:extent cx="4860000" cy="144000"/>
-              <wp:effectExtent l="0" t="0" r="0" b="2540"/>
-              <wp:docPr id="15" name="issuingOffice" title="Ausgabestelle"/>
-              <wp:cNvGraphicFramePr>
-                <a:graphicFrameLocks xmlns:a="http://schemas.openxmlformats.org/drawingml/2006/main"/>
-              </wp:cNvGraphicFramePr>
-              <a:graphic xmlns:a="http://schemas.openxmlformats.org/drawingml/2006/main">
-                <a:graphicData uri="http://schemas.microsoft.com/office/word/2010/wordprocessingShape">
-                  <wps:wsp>
-                    <wps:cNvSpPr txBox="1">
-                      <a:spLocks noChangeArrowheads="1"/>
-                    </wps:cNvSpPr>
-                    <wps:spPr bwMode="auto">
-                      <a:xfrm>
-                        <a:off x="0" y="0"/>
-                        <a:ext cx="4860000" cy="144000"/>
-                      </a:xfrm>
-                      <a:prstGeom prst="rect">
-                        <a:avLst/>
-                      </a:prstGeom>
-                      <a:solidFill>
-                        <a:srgbClr val="FFFFFF"/>
-                      </a:solidFill>
-                      <a:ln w="9525">
-                        <a:noFill/>
-                        <a:miter lim="800000"/>
-                        <a:headEnd/>
-                        <a:tailEnd/>
-                      </a:ln>
-                    </wps:spPr>
-                    <wps:txbx>
-                      <w:txbxContent>
-                        <w:p>
-                          <w:pPr>
-                            <w:pStyle w:val="Inhaltssteuerelementtextbox"/>
-                          </w:pPr>
-                          <w:r>
-                            <w:t>$</w:t>
-                          </w:r>
-                          <w:proofErr w:type="spellStart"/>
-                          <w:proofErr w:type="gramStart"/>
-                          <w:r>
-                            <w:t>scroll.pageproperty</w:t>
-                          </w:r>
-                          <w:proofErr w:type="spellEnd"/>
-                          <w:proofErr w:type="gramEnd"/>
-                          <w:r>
-                            <w:t>.(Ausgabestelle)</w:t>
-                          </w:r>
-                        </w:p>
-                      </w:txbxContent>
-                    </wps:txbx>
-                    <wps:bodyPr rot="0" vert="horz" wrap="square" lIns="0" tIns="0" rIns="0" bIns="0" anchor="b" anchorCtr="0">
-                      <a:spAutoFit/>
-                    </wps:bodyPr>
-                  </wps:wsp>
-                </a:graphicData>
-              </a:graphic>
-            </wp:inline>
-          </w:drawing>
-        </mc:Choice>
-        <mc:Fallback>
-          <w:pict>
-            <v:shapetype w14:anchorId="7B95B41F" id="_x0000_t202" coordsize="21600,21600" o:spt="202" path="m,l,21600r21600,l21600,xe">
-              <v:stroke joinstyle="miter"/>
-              <v:path gradientshapeok="t" o:connecttype="rect"/>
-            </v:shapetype>
-            <v:shape id="_x0000_s1035" type="#_x0000_t202" alt="Titel: Ausgabestelle" style="width:382.7pt;height:11.35pt;visibility:visible;mso-wrap-style:square;mso-left-percent:-10001;mso-top-percent:-10001;mso-position-horizontal:absolute;mso-position-horizontal-relative:char;mso-position-vertical:absolute;mso-position-vertical-relative:line;mso-left-percent:-10001;mso-top-percent:-10001;v-text-anchor:bottom" o:gfxdata="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" stroked="f">
-              <v:textbox style="mso-fit-shape-to-text:t" inset="0,0,0,0">
-                <w:txbxContent>
-                  <w:p>
-                    <w:pPr>
-                      <w:pStyle w:val="Inhaltssteuerelementtextbox"/>
-                    </w:pPr>
-                    <w:r>
-                      <w:t>$</w:t>
-                    </w:r>
-                    <w:proofErr w:type="spellStart"/>
-                    <w:proofErr w:type="gramStart"/>
-                    <w:r>
-                      <w:t>scroll.pageproperty</w:t>
-                    </w:r>
-                    <w:proofErr w:type="spellEnd"/>
-                    <w:proofErr w:type="gramEnd"/>
-                    <w:r>
-                      <w:t>.(Ausgabestelle)</w:t>
-                    </w:r>
-                  </w:p>
-                </w:txbxContent>
-              </v:textbox>
-              <w10:anchorlock/>
-            </v:shape>
-          </w:pict>
-        </mc:Fallback>
-      </mc:AlternateContent>
-    </w:r>
-  </w:p>
-  <w:p>
-    <w:pPr>
-      <w:spacing w:line="210" w:lineRule="exact"/>
-      <w:contextualSpacing/>
-      <w:rPr>
-        <w:rStyle w:val="Inhaltssteuerelemente"/>
-      </w:rPr>
-    </w:pPr>
-    <w:r>
-      <w:rPr>
-        <w:rStyle w:val="Inhaltssteuerelemente"/>
-      </w:rPr>
-      <w:ptab w:relativeTo="margin" w:alignment="left" w:leader="none"/>
-    </w:r>
-    <w:r>
-      <w:rPr>
-        <w:rStyle w:val="Inhaltssteuerelemente"/>
-      </w:rPr>
-      <w:t xml:space="preserve">Geltungsbereich: </w:t>
-    </w:r>
-    <w:r>
-      <w:rPr>
-        <w:rStyle w:val="InhaltssteuerelementeabsatzFuerTextbox"/>
-        <w:noProof/>
-      </w:rPr>
-      <mc:AlternateContent>
-        <mc:Choice Requires="wps">
-          <w:drawing>
-            <wp:inline distT="0" distB="0" distL="0" distR="0" wp14:anchorId="7972BA19" wp14:editId="415A44B3">
-              <wp:extent cx="4860000" cy="144000"/>
-              <wp:effectExtent l="0" t="0" r="0" b="2540"/>
-              <wp:docPr id="16" name="scope" title="Geltungsbereich"/>
-              <wp:cNvGraphicFramePr>
-                <a:graphicFrameLocks xmlns:a="http://schemas.openxmlformats.org/drawingml/2006/main"/>
-              </wp:cNvGraphicFramePr>
-              <a:graphic xmlns:a="http://schemas.openxmlformats.org/drawingml/2006/main">
-                <a:graphicData uri="http://schemas.microsoft.com/office/word/2010/wordprocessingShape">
-                  <wps:wsp>
-                    <wps:cNvSpPr txBox="1">
-                      <a:spLocks noChangeArrowheads="1"/>
-                    </wps:cNvSpPr>
-                    <wps:spPr bwMode="auto">
-                      <a:xfrm>
-                        <a:off x="0" y="0"/>
-                        <a:ext cx="4860000" cy="144000"/>
-                      </a:xfrm>
-                      <a:prstGeom prst="rect">
-                        <a:avLst/>
-                      </a:prstGeom>
-                      <a:solidFill>
-                        <a:srgbClr val="FFFFFF"/>
-                      </a:solidFill>
-                      <a:ln w="9525">
-                        <a:noFill/>
-                        <a:miter lim="800000"/>
-                        <a:headEnd/>
-                        <a:tailEnd/>
-                      </a:ln>
-                    </wps:spPr>
-                    <wps:txbx>
-                      <w:txbxContent>
-                        <w:p>
-                          <w:pPr>
-                            <w:pStyle w:val="Inhaltssteuerelementtextbox"/>
-                          </w:pPr>
-                          <w:r>
-                            <w:t>$</w:t>
-                          </w:r>
-                          <w:proofErr w:type="spellStart"/>
-                          <w:proofErr w:type="gramStart"/>
-                          <w:r>
-                            <w:t>scroll.pageproperty</w:t>
-                          </w:r>
-                          <w:proofErr w:type="spellEnd"/>
-                          <w:proofErr w:type="gramEnd"/>
-                          <w:r>
-                            <w:t>.(Geltungsbereich)</w:t>
-                          </w:r>
-                        </w:p>
-                      </w:txbxContent>
-                    </wps:txbx>
-                    <wps:bodyPr rot="0" vert="horz" wrap="square" lIns="0" tIns="0" rIns="0" bIns="0" anchor="b" anchorCtr="0">
-                      <a:spAutoFit/>
-                    </wps:bodyPr>
-                  </wps:wsp>
-                </a:graphicData>
-              </a:graphic>
-            </wp:inline>
-          </w:drawing>
-        </mc:Choice>
-        <mc:Fallback>
-          <w:pict>
-            <v:shape w14:anchorId="7972BA19" id="_x0000_s1036" type="#_x0000_t202" alt="Titel: Geltungsbereich" style="width:382.7pt;height:11.35pt;visibility:visible;mso-wrap-style:square;mso-left-percent:-10001;mso-top-percent:-10001;mso-position-horizontal:absolute;mso-position-horizontal-relative:char;mso-position-vertical:absolute;mso-position-vertical-relative:line;mso-left-percent:-10001;mso-top-percent:-10001;v-text-anchor:bottom" o:gfxdata="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" stroked="f">
-              <v:textbox style="mso-fit-shape-to-text:t" inset="0,0,0,0">
-                <w:txbxContent>
-                  <w:p>
-                    <w:pPr>
-                      <w:pStyle w:val="Inhaltssteuerelementtextbox"/>
-                    </w:pPr>
-                    <w:r>
-                      <w:t>$</w:t>
-                    </w:r>
-                    <w:proofErr w:type="spellStart"/>
-                    <w:proofErr w:type="gramStart"/>
-                    <w:r>
-                      <w:t>scroll.pageproperty</w:t>
-                    </w:r>
-                    <w:proofErr w:type="spellEnd"/>
-                    <w:proofErr w:type="gramEnd"/>
-                    <w:r>
-                      <w:t>.(Geltungsbereich)</w:t>
-                    </w:r>
-                  </w:p>
-                </w:txbxContent>
-              </v:textbox>
-              <w10:anchorlock/>
-            </v:shape>
-          </w:pict>
-        </mc:Fallback>
-      </mc:AlternateContent>
-    </w:r>
-  </w:p>
-  <w:p>
-    <w:pPr>
-      <w:spacing w:line="210" w:lineRule="exact"/>
-      <w:contextualSpacing/>
-      <w:rPr>
-        <w:rStyle w:val="Inhaltssteuerelemente"/>
-      </w:rPr>
-    </w:pPr>
-  </w:p>
-  <w:p>
-    <w:pPr>
-      <w:spacing w:line="210" w:lineRule="exact"/>
-      <w:contextualSpacing/>
-      <w:rPr>
-        <w:rStyle w:val="Inhaltssteuerelemente"/>
-      </w:rPr>
     </w:pPr>
   </w:p>
 </w:hdr>
@@ -3833,7 +1809,7 @@
   <w:abstractNum w:abstractNumId="0" w15:restartNumberingAfterBreak="0">
     <w:nsid w:val="FFFFFF7C"/>
     <w:multiLevelType w:val="singleLevel"/>
-    <w:tmpl w:val="28E2F08E"/>
+    <w:tmpl w:val="8CFAC082"/>
     <w:lvl w:ilvl="0">
       <w:start w:val="1"/>
       <w:numFmt w:val="decimal"/>
@@ -3850,7 +1826,7 @@
   <w:abstractNum w:abstractNumId="1" w15:restartNumberingAfterBreak="0">
     <w:nsid w:val="FFFFFF7D"/>
     <w:multiLevelType w:val="singleLevel"/>
-    <w:tmpl w:val="DE4818E4"/>
+    <w:tmpl w:val="D5768B4A"/>
     <w:lvl w:ilvl="0">
       <w:start w:val="1"/>
       <w:numFmt w:val="decimal"/>
@@ -3903,7 +1879,7 @@
   <w:abstractNum w:abstractNumId="4" w15:restartNumberingAfterBreak="0">
     <w:nsid w:val="FFFFFF80"/>
     <w:multiLevelType w:val="singleLevel"/>
-    <w:tmpl w:val="8142525A"/>
+    <w:tmpl w:val="CC4E5A58"/>
     <w:lvl w:ilvl="0">
       <w:start w:val="1"/>
       <w:numFmt w:val="bullet"/>
@@ -3923,7 +1899,7 @@
   <w:abstractNum w:abstractNumId="5" w15:restartNumberingAfterBreak="0">
     <w:nsid w:val="FFFFFF81"/>
     <w:multiLevelType w:val="singleLevel"/>
-    <w:tmpl w:val="062E7F6A"/>
+    <w:tmpl w:val="4822CECA"/>
     <w:lvl w:ilvl="0">
       <w:start w:val="1"/>
       <w:numFmt w:val="bullet"/>
@@ -7290,28 +5266,6 @@
       </w:pBdr>
     </w:pPr>
   </w:style>
-  <w:style w:type="paragraph" w:customStyle="1" w:styleId="Inhaltssteuerelementtextbox">
-    <w:name w:val="Inhaltssteuerelementtextbox"/>
-    <w:basedOn w:val="Standard"/>
-    <w:qFormat/>
-    <w:rsid w:val="00930CBE"/>
-    <w:pPr>
-      <w:spacing w:before="0" w:after="0" w:line="240" w:lineRule="auto"/>
-    </w:pPr>
-    <w:rPr>
-      <w:sz w:val="16"/>
-    </w:rPr>
-  </w:style>
-  <w:style w:type="character" w:customStyle="1" w:styleId="InhaltssteuerelementeabsatzFuerTextbox">
-    <w:name w:val="InhaltssteuerelementeabsatzFuerTextbox"/>
-    <w:basedOn w:val="Absatz-Standardschriftart"/>
-    <w:uiPriority w:val="1"/>
-    <w:qFormat/>
-    <w:rsid w:val="00B63012"/>
-    <w:rPr>
-      <w:position w:val="-5"/>
-    </w:rPr>
-  </w:style>
   <w:style w:type="table" w:customStyle="1" w:styleId="nobackground">
     <w:name w:val="no background"/>
     <w:basedOn w:val="NormaleTabelle"/>
@@ -7373,16 +5327,6 @@
         <w:shd w:val="clear" w:color="auto" w:fill="F2F2F2" w:themeFill="background1" w:themeFillShade="F2"/>
       </w:tcPr>
     </w:tblStylePr>
-  </w:style>
-  <w:style w:type="character" w:customStyle="1" w:styleId="InhaltssteuerelementeabsatzFuerDropdown">
-    <w:name w:val="InhaltssteuerelementeabsatzFuerDropdown"/>
-    <w:basedOn w:val="Absatz-Standardschriftart"/>
-    <w:uiPriority w:val="1"/>
-    <w:qFormat/>
-    <w:rsid w:val="00B63012"/>
-    <w:rPr>
-      <w:position w:val="-5"/>
-    </w:rPr>
   </w:style>
 </w:styles>
 </file>
@@ -7619,6 +5563,122 @@
         </w:p>
       </w:docPartBody>
     </w:docPart>
+    <w:docPart>
+      <w:docPartPr>
+        <w:name w:val="FA526107087745508C01C1E86DD931B0"/>
+        <w:category>
+          <w:name w:val="Allgemein"/>
+          <w:gallery w:val="placeholder"/>
+        </w:category>
+        <w:types>
+          <w:type w:val="bbPlcHdr"/>
+        </w:types>
+        <w:behaviors>
+          <w:behavior w:val="content"/>
+        </w:behaviors>
+        <w:guid w:val="{9F46BF2E-BD96-42F6-B40E-4441CBBC239D}"/>
+      </w:docPartPr>
+      <w:docPartBody>
+        <w:p>
+          <w:pPr>
+            <w:pStyle w:val="FA526107087745508C01C1E86DD931B0"/>
+          </w:pPr>
+          <w:r>
+            <w:rPr>
+              <w:rStyle w:val="Platzhaltertext"/>
+            </w:rPr>
+            <w:t>Klicken oder tippen Sie hier, um Text einzugeben.</w:t>
+          </w:r>
+        </w:p>
+      </w:docPartBody>
+    </w:docPart>
+    <w:docPart>
+      <w:docPartPr>
+        <w:name w:val="4467768794D047A7BB86512043F5D64D"/>
+        <w:category>
+          <w:name w:val="Allgemein"/>
+          <w:gallery w:val="placeholder"/>
+        </w:category>
+        <w:types>
+          <w:type w:val="bbPlcHdr"/>
+        </w:types>
+        <w:behaviors>
+          <w:behavior w:val="content"/>
+        </w:behaviors>
+        <w:guid w:val="{790CBF58-5C61-438C-8960-874F80EB2865}"/>
+      </w:docPartPr>
+      <w:docPartBody>
+        <w:p>
+          <w:pPr>
+            <w:pStyle w:val="4467768794D047A7BB86512043F5D64D"/>
+          </w:pPr>
+          <w:r>
+            <w:rPr>
+              <w:rStyle w:val="Platzhaltertext"/>
+            </w:rPr>
+            <w:t>Klicken oder tippen Sie hier, um Text einzugeben.</w:t>
+          </w:r>
+        </w:p>
+      </w:docPartBody>
+    </w:docPart>
+    <w:docPart>
+      <w:docPartPr>
+        <w:name w:val="C3DA5388700341D99A389D19C56ABFA8"/>
+        <w:category>
+          <w:name w:val="Allgemein"/>
+          <w:gallery w:val="placeholder"/>
+        </w:category>
+        <w:types>
+          <w:type w:val="bbPlcHdr"/>
+        </w:types>
+        <w:behaviors>
+          <w:behavior w:val="content"/>
+        </w:behaviors>
+        <w:guid w:val="{BF93AD80-3D43-4F0B-A2AA-E8D060C0D738}"/>
+      </w:docPartPr>
+      <w:docPartBody>
+        <w:p>
+          <w:pPr>
+            <w:pStyle w:val="C3DA5388700341D99A389D19C56ABFA8"/>
+          </w:pPr>
+          <w:r>
+            <w:rPr>
+              <w:rStyle w:val="Platzhaltertext"/>
+            </w:rPr>
+            <w:t>Klicken oder tippen Sie hier, um Text einzugeben.</w:t>
+          </w:r>
+        </w:p>
+      </w:docPartBody>
+    </w:docPart>
+    <w:docPart>
+      <w:docPartPr>
+        <w:name w:val="E23C79BC231042199DAC272F896D1CAB"/>
+        <w:category>
+          <w:name w:val="Allgemein"/>
+          <w:gallery w:val="placeholder"/>
+        </w:category>
+        <w:types>
+          <w:type w:val="bbPlcHdr"/>
+        </w:types>
+        <w:behaviors>
+          <w:behavior w:val="content"/>
+        </w:behaviors>
+        <w:guid w:val="{8E0DE828-379F-4040-A9ED-26ADDDFAFA4D}"/>
+      </w:docPartPr>
+      <w:docPartBody>
+        <w:p>
+          <w:pPr>
+            <w:pStyle w:val="E23C79BC231042199DAC272F896D1CAB"/>
+          </w:pPr>
+          <w:r>
+            <w:rPr>
+              <w:rStyle w:val="Platzhaltertext"/>
+            </w:rPr>
+            <w:t>Klicken oder tippen Sie hier, um Text einzugeben.</w:t>
+          </w:r>
+        </w:p>
+      </w:docPartBody>
+    </w:docPart>
   </w:docParts>
 </w:glossaryDocument>
 </file>
@@ -7637,7 +5697,7 @@
     <w:charset w:val="00"/>
     <w:family w:val="roman"/>
     <w:pitch w:val="variable"/>
-    <w:sig w:usb0="E0002AFF" w:usb1="C0007843" w:usb2="00000009" w:usb3="00000000" w:csb0="000001FF" w:csb1="00000000"/>
+    <w:sig w:usb0="E0002EFF" w:usb1="C000785B" w:usb2="00000009" w:usb3="00000000" w:csb0="000001FF" w:csb1="00000000"/>
   </w:font>
   <w:font w:name="Roboto Light">
     <w:panose1 w:val="02000000000000000000"/>
@@ -7679,14 +5739,14 @@
     <w:charset w:val="00"/>
     <w:family w:val="swiss"/>
     <w:pitch w:val="variable"/>
-    <w:sig w:usb0="E00002FF" w:usb1="4000ACFF" w:usb2="00000001" w:usb3="00000000" w:csb0="0000019F" w:csb1="00000000"/>
+    <w:sig w:usb0="E0002AFF" w:usb1="C000247B" w:usb2="00000009" w:usb3="00000000" w:csb0="000001FF" w:csb1="00000000"/>
   </w:font>
   <w:font w:name="Calibri Light">
     <w:panose1 w:val="020F0302020204030204"/>
     <w:charset w:val="00"/>
     <w:family w:val="swiss"/>
     <w:pitch w:val="variable"/>
-    <w:sig w:usb0="A00002EF" w:usb1="4000207B" w:usb2="00000000" w:usb3="00000000" w:csb0="0000009F" w:csb1="00000000"/>
+    <w:sig w:usb0="E0002AFF" w:usb1="C000247B" w:usb2="00000009" w:usb3="00000000" w:csb0="000001FF" w:csb1="00000000"/>
   </w:font>
 </w:fonts>
 </file>
@@ -7711,13 +5771,16 @@
     <w:rsid w:val="000B1285"/>
     <w:rsid w:val="00191C13"/>
     <w:rsid w:val="00242160"/>
+    <w:rsid w:val="002C3015"/>
     <w:rsid w:val="003C4F78"/>
     <w:rsid w:val="003F464C"/>
     <w:rsid w:val="00456D66"/>
     <w:rsid w:val="004F76FB"/>
     <w:rsid w:val="00530D19"/>
     <w:rsid w:val="00571E47"/>
+    <w:rsid w:val="0058424E"/>
     <w:rsid w:val="005B5209"/>
+    <w:rsid w:val="005D42BD"/>
     <w:rsid w:val="006D0DF6"/>
     <w:rsid w:val="006D43B8"/>
     <w:rsid w:val="007A0EC7"/>
@@ -7725,8 +5788,11 @@
     <w:rsid w:val="009E5762"/>
     <w:rsid w:val="00AE66AE"/>
     <w:rsid w:val="00B13B52"/>
+    <w:rsid w:val="00BD5F22"/>
+    <w:rsid w:val="00C45CEC"/>
     <w:rsid w:val="00CF728C"/>
     <w:rsid w:val="00E10B59"/>
+    <w:rsid w:val="00EE41DB"/>
     <w:rsid w:val="00F33EC5"/>
   </w:rsids>
   <m:mathPr>
@@ -8176,7 +6242,7 @@
     <w:basedOn w:val="Absatz-Standardschriftart"/>
     <w:uiPriority w:val="99"/>
     <w:semiHidden/>
-    <w:rsid w:val="00456D66"/>
+    <w:rsid w:val="005D42BD"/>
     <w:rPr>
       <w:color w:val="808080"/>
     </w:rPr>
@@ -8313,6 +6379,39 @@
   <w:style w:type="paragraph" w:customStyle="1" w:styleId="B04F018FE8FE43F1AD5F35FE5406D77F">
     <w:name w:val="B04F018FE8FE43F1AD5F35FE5406D77F"/>
     <w:rsid w:val="00456D66"/>
+  </w:style>
+  <w:style w:type="paragraph" w:customStyle="1" w:styleId="FA526107087745508C01C1E86DD931B0">
+    <w:name w:val="FA526107087745508C01C1E86DD931B0"/>
+    <w:rsid w:val="005D42BD"/>
+    <w:pPr>
+      <w:keepLines/>
+      <w:tabs>
+        <w:tab w:val="left" w:pos="0"/>
+        <w:tab w:val="left" w:pos="1418"/>
+        <w:tab w:val="left" w:pos="2127"/>
+        <w:tab w:val="left" w:pos="2836"/>
+        <w:tab w:val="left" w:pos="3545"/>
+        <w:tab w:val="left" w:pos="4254"/>
+      </w:tabs>
+      <w:spacing w:before="20" w:after="20" w:line="240" w:lineRule="auto"/>
+    </w:pPr>
+    <w:rPr>
+      <w:rFonts w:ascii="Roboto Light" w:eastAsia="Times New Roman" w:hAnsi="Roboto Light" w:cs="Times New Roman"/>
+      <w:sz w:val="16"/>
+      <w:szCs w:val="20"/>
+    </w:rPr>
+  </w:style>
+  <w:style w:type="paragraph" w:customStyle="1" w:styleId="4467768794D047A7BB86512043F5D64D">
+    <w:name w:val="4467768794D047A7BB86512043F5D64D"/>
+    <w:rsid w:val="005D42BD"/>
+  </w:style>
+  <w:style w:type="paragraph" w:customStyle="1" w:styleId="C3DA5388700341D99A389D19C56ABFA8">
+    <w:name w:val="C3DA5388700341D99A389D19C56ABFA8"/>
+    <w:rsid w:val="005D42BD"/>
+  </w:style>
+  <w:style w:type="paragraph" w:customStyle="1" w:styleId="E23C79BC231042199DAC272F896D1CAB">
+    <w:name w:val="E23C79BC231042199DAC272F896D1CAB"/>
+    <w:rsid w:val="005D42BD"/>
   </w:style>
 </w:styles>
 </file>
@@ -8648,7 +6747,7 @@
 </file>
 
 <file path=customXml/itemProps3.xml><?xml version="1.0" encoding="utf-8"?>
-<ds:datastoreItem xmlns:ds="http://schemas.openxmlformats.org/officeDocument/2006/customXml" ds:itemID="{19133C1C-E0EE-419E-8B17-A50356AE4C72}">
+<ds:datastoreItem xmlns:ds="http://schemas.openxmlformats.org/officeDocument/2006/customXml" ds:itemID="{D8CB145E-B999-4871-BD96-BA6DA4E9F150}">
   <ds:schemaRefs>
     <ds:schemaRef ds:uri="http://schemas.openxmlformats.org/officeDocument/2006/bibliography"/>
   </ds:schemaRefs>

</xml_diff>